<commit_message>
Update syllabus to Coding for Economists
</commit_message>
<xml_diff>
--- a/syllabus-template.docx
+++ b/syllabus-template.docx
@@ -32,9 +32,9 @@
                   <wp:posOffset>4274820</wp:posOffset>
                 </wp:positionH>
                 <wp:positionV relativeFrom="paragraph">
-                  <wp:posOffset>-845185</wp:posOffset>
+                  <wp:posOffset>-843915</wp:posOffset>
                 </wp:positionV>
-                <wp:extent cx="2526030" cy="1845310"/>
+                <wp:extent cx="2527300" cy="1846580"/>
                 <wp:effectExtent l="0" t="0" r="0" b="5080"/>
                 <wp:wrapNone/>
                 <wp:docPr id="1" name="Group 229"/>
@@ -45,7 +45,7 @@
                       <wpg:grpSpPr>
                         <a:xfrm>
                           <a:off x="0" y="0"/>
-                          <a:ext cx="2525400" cy="1844640"/>
+                          <a:ext cx="2526840" cy="1846080"/>
                         </a:xfrm>
                       </wpg:grpSpPr>
                       <wpg:grpSp>
@@ -53,7 +53,7 @@
                         <wpg:grpSpPr>
                           <a:xfrm>
                             <a:off x="0" y="36360"/>
-                            <a:ext cx="1560240" cy="1808640"/>
+                            <a:ext cx="1560240" cy="1809720"/>
                           </a:xfrm>
                         </wpg:grpSpPr>
                         <wps:wsp>
@@ -61,7 +61,7 @@
                           <wps:spPr>
                             <a:xfrm>
                               <a:off x="0" y="0"/>
-                              <a:ext cx="1560240" cy="1808640"/>
+                              <a:ext cx="1560240" cy="1809720"/>
                             </a:xfrm>
                             <a:prstGeom prst="rect">
                               <a:avLst/>
@@ -83,8 +83,8 @@
                           <wps:cNvSpPr/>
                           <wps:spPr>
                             <a:xfrm>
-                              <a:off x="817920" y="875520"/>
-                              <a:ext cx="57240" cy="81360"/>
+                              <a:off x="819000" y="876600"/>
+                              <a:ext cx="55800" cy="79920"/>
                             </a:xfrm>
                             <a:custGeom>
                               <a:avLst/>
@@ -196,8 +196,8 @@
                           <wps:cNvSpPr/>
                           <wps:spPr>
                             <a:xfrm>
-                              <a:off x="886320" y="897120"/>
-                              <a:ext cx="50040" cy="60840"/>
+                              <a:off x="887760" y="898200"/>
+                              <a:ext cx="48960" cy="59760"/>
                             </a:xfrm>
                             <a:custGeom>
                               <a:avLst/>
@@ -324,8 +324,8 @@
                           <wps:cNvSpPr/>
                           <wps:spPr>
                             <a:xfrm>
-                              <a:off x="950040" y="897120"/>
-                              <a:ext cx="51480" cy="84960"/>
+                              <a:off x="951840" y="898200"/>
+                              <a:ext cx="50040" cy="83880"/>
                             </a:xfrm>
                             <a:custGeom>
                               <a:avLst/>
@@ -457,8 +457,8 @@
                           <wps:cNvSpPr/>
                           <wps:spPr>
                             <a:xfrm>
-                              <a:off x="1012320" y="897120"/>
-                              <a:ext cx="51480" cy="63360"/>
+                              <a:off x="1013400" y="898200"/>
+                              <a:ext cx="50040" cy="62280"/>
                             </a:xfrm>
                             <a:custGeom>
                               <a:avLst/>
@@ -605,8 +605,8 @@
                           <wps:cNvSpPr/>
                           <wps:spPr>
                             <a:xfrm>
-                              <a:off x="1075680" y="897120"/>
-                              <a:ext cx="34200" cy="59760"/>
+                              <a:off x="1077120" y="898200"/>
+                              <a:ext cx="33120" cy="58320"/>
                             </a:xfrm>
                             <a:custGeom>
                               <a:avLst/>
@@ -695,8 +695,8 @@
                           <wps:cNvSpPr/>
                           <wps:spPr>
                             <a:xfrm>
-                              <a:off x="1114560" y="879480"/>
-                              <a:ext cx="34200" cy="78840"/>
+                              <a:off x="1115640" y="880560"/>
+                              <a:ext cx="33120" cy="77400"/>
                             </a:xfrm>
                             <a:custGeom>
                               <a:avLst/>
@@ -815,8 +815,8 @@
                           <wps:cNvSpPr/>
                           <wps:spPr>
                             <a:xfrm>
-                              <a:off x="1157760" y="897120"/>
-                              <a:ext cx="76680" cy="59760"/>
+                              <a:off x="1159560" y="898200"/>
+                              <a:ext cx="75600" cy="58320"/>
                             </a:xfrm>
                             <a:custGeom>
                               <a:avLst/>
@@ -960,8 +960,8 @@
                           <wps:cNvSpPr/>
                           <wps:spPr>
                             <a:xfrm>
-                              <a:off x="1251720" y="897120"/>
-                              <a:ext cx="50760" cy="60840"/>
+                              <a:off x="1252800" y="898200"/>
+                              <a:ext cx="49680" cy="59760"/>
                             </a:xfrm>
                             <a:custGeom>
                               <a:avLst/>
@@ -1088,8 +1088,8 @@
                           <wps:cNvSpPr/>
                           <wps:spPr>
                             <a:xfrm>
-                              <a:off x="1313640" y="897120"/>
-                              <a:ext cx="47520" cy="59760"/>
+                              <a:off x="1315080" y="898200"/>
+                              <a:ext cx="46440" cy="58320"/>
                             </a:xfrm>
                             <a:custGeom>
                               <a:avLst/>
@@ -1198,8 +1198,8 @@
                           <wps:cNvSpPr/>
                           <wps:spPr>
                             <a:xfrm>
-                              <a:off x="1375560" y="879480"/>
-                              <a:ext cx="33120" cy="78840"/>
+                              <a:off x="1377360" y="880560"/>
+                              <a:ext cx="31680" cy="77400"/>
                             </a:xfrm>
                             <a:custGeom>
                               <a:avLst/>
@@ -1318,8 +1318,8 @@
                           <wps:cNvSpPr/>
                           <wps:spPr>
                             <a:xfrm>
-                              <a:off x="812160" y="1040040"/>
-                              <a:ext cx="52560" cy="60840"/>
+                              <a:off x="813600" y="1041120"/>
+                              <a:ext cx="51480" cy="59760"/>
                             </a:xfrm>
                             <a:custGeom>
                               <a:avLst/>
@@ -1421,8 +1421,8 @@
                           <wps:cNvSpPr/>
                           <wps:spPr>
                             <a:xfrm>
-                              <a:off x="875160" y="1013760"/>
-                              <a:ext cx="36720" cy="84960"/>
+                              <a:off x="876240" y="1015200"/>
+                              <a:ext cx="35640" cy="83880"/>
                             </a:xfrm>
                             <a:custGeom>
                               <a:avLst/>
@@ -1536,8 +1536,8 @@
                           <wps:cNvSpPr/>
                           <wps:spPr>
                             <a:xfrm>
-                              <a:off x="941040" y="1019160"/>
-                              <a:ext cx="46440" cy="80640"/>
+                              <a:off x="942480" y="1020240"/>
+                              <a:ext cx="45000" cy="79200"/>
                             </a:xfrm>
                             <a:custGeom>
                               <a:avLst/>
@@ -1608,8 +1608,8 @@
                           <wps:cNvSpPr/>
                           <wps:spPr>
                             <a:xfrm>
-                              <a:off x="941040" y="1019160"/>
-                              <a:ext cx="46440" cy="80640"/>
+                              <a:off x="942480" y="1020240"/>
+                              <a:ext cx="45000" cy="79200"/>
                             </a:xfrm>
                             <a:custGeom>
                               <a:avLst/>
@@ -1677,8 +1677,8 @@
                           <wps:cNvSpPr/>
                           <wps:spPr>
                             <a:xfrm>
-                              <a:off x="995760" y="1040040"/>
-                              <a:ext cx="43920" cy="60840"/>
+                              <a:off x="997560" y="1041120"/>
+                              <a:ext cx="42480" cy="59760"/>
                             </a:xfrm>
                             <a:custGeom>
                               <a:avLst/>
@@ -1787,8 +1787,8 @@
                           <wps:cNvSpPr/>
                           <wps:spPr>
                             <a:xfrm>
-                              <a:off x="1047240" y="1040040"/>
-                              <a:ext cx="54000" cy="60840"/>
+                              <a:off x="1048320" y="1041120"/>
+                              <a:ext cx="52560" cy="59760"/>
                             </a:xfrm>
                             <a:custGeom>
                               <a:avLst/>
@@ -1890,8 +1890,8 @@
                           <wps:cNvSpPr/>
                           <wps:spPr>
                             <a:xfrm>
-                              <a:off x="1113120" y="1040040"/>
-                              <a:ext cx="47520" cy="59760"/>
+                              <a:off x="1114560" y="1041120"/>
+                              <a:ext cx="46440" cy="58320"/>
                             </a:xfrm>
                             <a:custGeom>
                               <a:avLst/>
@@ -2000,8 +2000,8 @@
                           <wps:cNvSpPr/>
                           <wps:spPr>
                             <a:xfrm>
-                              <a:off x="1176120" y="1040040"/>
-                              <a:ext cx="52560" cy="60840"/>
+                              <a:off x="1177200" y="1041120"/>
+                              <a:ext cx="51480" cy="59760"/>
                             </a:xfrm>
                             <a:custGeom>
                               <a:avLst/>
@@ -2103,8 +2103,8 @@
                           <wps:cNvSpPr/>
                           <wps:spPr>
                             <a:xfrm>
-                              <a:off x="1240920" y="1040040"/>
-                              <a:ext cx="78840" cy="59760"/>
+                              <a:off x="1242000" y="1041120"/>
+                              <a:ext cx="77400" cy="58320"/>
                             </a:xfrm>
                             <a:custGeom>
                               <a:avLst/>
@@ -2248,8 +2248,8 @@
                           <wps:cNvSpPr/>
                           <wps:spPr>
                             <a:xfrm>
-                              <a:off x="1336680" y="1013760"/>
-                              <a:ext cx="17280" cy="84960"/>
+                              <a:off x="1338120" y="1015200"/>
+                              <a:ext cx="15840" cy="83880"/>
                             </a:xfrm>
                             <a:custGeom>
                               <a:avLst/>
@@ -2326,8 +2326,8 @@
                           <wps:cNvSpPr/>
                           <wps:spPr>
                             <a:xfrm>
-                              <a:off x="1367280" y="1040040"/>
-                              <a:ext cx="45000" cy="60840"/>
+                              <a:off x="1368360" y="1041120"/>
+                              <a:ext cx="43920" cy="59760"/>
                             </a:xfrm>
                             <a:custGeom>
                               <a:avLst/>
@@ -2436,8 +2436,8 @@
                           <wps:cNvSpPr/>
                           <wps:spPr>
                             <a:xfrm>
-                              <a:off x="1418760" y="1040040"/>
-                              <a:ext cx="48960" cy="62280"/>
+                              <a:off x="1420560" y="1041120"/>
+                              <a:ext cx="47520" cy="60840"/>
                             </a:xfrm>
                             <a:custGeom>
                               <a:avLst/>
@@ -2561,8 +2561,8 @@
                           <wps:cNvSpPr/>
                           <wps:spPr>
                             <a:xfrm>
-                              <a:off x="812160" y="1182960"/>
-                              <a:ext cx="51480" cy="63360"/>
+                              <a:off x="813600" y="1184040"/>
+                              <a:ext cx="50040" cy="62280"/>
                             </a:xfrm>
                             <a:custGeom>
                               <a:avLst/>
@@ -2709,8 +2709,8 @@
                           <wps:cNvSpPr/>
                           <wps:spPr>
                             <a:xfrm>
-                              <a:off x="875520" y="1182960"/>
-                              <a:ext cx="47520" cy="59760"/>
+                              <a:off x="876960" y="1184040"/>
+                              <a:ext cx="46440" cy="58320"/>
                             </a:xfrm>
                             <a:custGeom>
                               <a:avLst/>
@@ -2819,8 +2819,8 @@
                           <wps:cNvSpPr/>
                           <wps:spPr>
                             <a:xfrm>
-                              <a:off x="939960" y="1156680"/>
-                              <a:ext cx="52560" cy="86400"/>
+                              <a:off x="941760" y="1158120"/>
+                              <a:ext cx="51480" cy="84960"/>
                             </a:xfrm>
                             <a:custGeom>
                               <a:avLst/>
@@ -2937,8 +2937,8 @@
                           <wps:cNvSpPr/>
                           <wps:spPr>
                             <a:xfrm>
-                              <a:off x="1033920" y="1161720"/>
-                              <a:ext cx="54720" cy="80640"/>
+                              <a:off x="1035720" y="1163160"/>
+                              <a:ext cx="53280" cy="79200"/>
                             </a:xfrm>
                             <a:custGeom>
                               <a:avLst/>
@@ -3098,8 +3098,8 @@
                           <wps:cNvSpPr/>
                           <wps:spPr>
                             <a:xfrm>
-                              <a:off x="1103760" y="1182960"/>
-                              <a:ext cx="48960" cy="62280"/>
+                              <a:off x="1104840" y="1184040"/>
+                              <a:ext cx="47520" cy="60840"/>
                             </a:xfrm>
                             <a:custGeom>
                               <a:avLst/>
@@ -3208,8 +3208,8 @@
                           <wps:cNvSpPr/>
                           <wps:spPr>
                             <a:xfrm>
-                              <a:off x="1161360" y="1182960"/>
-                              <a:ext cx="48960" cy="62280"/>
+                              <a:off x="1162800" y="1184040"/>
+                              <a:ext cx="47520" cy="60840"/>
                             </a:xfrm>
                             <a:custGeom>
                               <a:avLst/>
@@ -3333,8 +3333,8 @@
                           <wps:cNvSpPr/>
                           <wps:spPr>
                             <a:xfrm>
-                              <a:off x="1221120" y="1156680"/>
-                              <a:ext cx="17280" cy="84960"/>
+                              <a:off x="1222200" y="1158120"/>
+                              <a:ext cx="15840" cy="83880"/>
                             </a:xfrm>
                             <a:custGeom>
                               <a:avLst/>
@@ -3411,8 +3411,8 @@
                           <wps:cNvSpPr/>
                           <wps:spPr>
                             <a:xfrm>
-                              <a:off x="1254240" y="1182960"/>
-                              <a:ext cx="48240" cy="59760"/>
+                              <a:off x="1255320" y="1184040"/>
+                              <a:ext cx="47160" cy="58320"/>
                             </a:xfrm>
                             <a:custGeom>
                               <a:avLst/>
@@ -3521,8 +3521,8 @@
                           <wps:cNvSpPr/>
                           <wps:spPr>
                             <a:xfrm>
-                              <a:off x="1319040" y="1182960"/>
-                              <a:ext cx="50040" cy="62280"/>
+                              <a:off x="1320840" y="1184040"/>
+                              <a:ext cx="48960" cy="60840"/>
                             </a:xfrm>
                             <a:custGeom>
                               <a:avLst/>
@@ -3649,8 +3649,8 @@
                           <wps:cNvSpPr/>
                           <wps:spPr>
                             <a:xfrm>
-                              <a:off x="1376640" y="1182960"/>
-                              <a:ext cx="48960" cy="62280"/>
+                              <a:off x="1378080" y="1184040"/>
+                              <a:ext cx="47520" cy="60840"/>
                             </a:xfrm>
                             <a:custGeom>
                               <a:avLst/>
@@ -3774,8 +3774,8 @@
                           <wps:cNvSpPr/>
                           <wps:spPr>
                             <a:xfrm>
-                              <a:off x="1432080" y="1182960"/>
-                              <a:ext cx="48960" cy="62280"/>
+                              <a:off x="1433880" y="1184040"/>
+                              <a:ext cx="47520" cy="60840"/>
                             </a:xfrm>
                             <a:custGeom>
                               <a:avLst/>
@@ -3899,8 +3899,8 @@
                           <wps:cNvSpPr/>
                           <wps:spPr>
                             <a:xfrm>
-                              <a:off x="1077120" y="1586880"/>
-                              <a:ext cx="43920" cy="63360"/>
+                              <a:off x="1078920" y="1589400"/>
+                              <a:ext cx="42480" cy="62280"/>
                             </a:xfrm>
                             <a:custGeom>
                               <a:avLst/>
@@ -4027,8 +4027,8 @@
                           <wps:cNvSpPr/>
                           <wps:spPr>
                             <a:xfrm>
-                              <a:off x="876960" y="1586880"/>
-                              <a:ext cx="46440" cy="63360"/>
+                              <a:off x="878040" y="1589400"/>
+                              <a:ext cx="45000" cy="62280"/>
                             </a:xfrm>
                             <a:custGeom>
                               <a:avLst/>
@@ -4127,8 +4127,8 @@
                           <wps:cNvSpPr/>
                           <wps:spPr>
                             <a:xfrm>
-                              <a:off x="941040" y="1586880"/>
-                              <a:ext cx="5040" cy="63360"/>
+                              <a:off x="942480" y="1589400"/>
+                              <a:ext cx="3960" cy="62280"/>
                             </a:xfrm>
                             <a:prstGeom prst="rect">
                               <a:avLst/>
@@ -4152,8 +4152,8 @@
                           <wps:cNvSpPr/>
                           <wps:spPr>
                             <a:xfrm>
-                              <a:off x="941040" y="1586880"/>
-                              <a:ext cx="5040" cy="63360"/>
+                              <a:off x="942480" y="1589400"/>
+                              <a:ext cx="3960" cy="62280"/>
                             </a:xfrm>
                             <a:prstGeom prst="rect">
                               <a:avLst/>
@@ -4175,8 +4175,8 @@
                           <wps:cNvSpPr/>
                           <wps:spPr>
                             <a:xfrm>
-                              <a:off x="816120" y="1586880"/>
-                              <a:ext cx="45000" cy="64800"/>
+                              <a:off x="817920" y="1589400"/>
+                              <a:ext cx="43920" cy="63360"/>
                             </a:xfrm>
                             <a:custGeom>
                               <a:avLst/>
@@ -4270,8 +4270,8 @@
                           <wps:cNvSpPr/>
                           <wps:spPr>
                             <a:xfrm>
-                              <a:off x="1023480" y="1586880"/>
-                              <a:ext cx="39960" cy="63360"/>
+                              <a:off x="1024920" y="1589400"/>
+                              <a:ext cx="38880" cy="62280"/>
                             </a:xfrm>
                             <a:custGeom>
                               <a:avLst/>
@@ -4342,8 +4342,8 @@
                           <wps:cNvSpPr/>
                           <wps:spPr>
                             <a:xfrm>
-                              <a:off x="1023480" y="1586880"/>
-                              <a:ext cx="39960" cy="63360"/>
+                              <a:off x="1024920" y="1589400"/>
+                              <a:ext cx="38880" cy="62280"/>
                             </a:xfrm>
                             <a:custGeom>
                               <a:avLst/>
@@ -4411,8 +4411,8 @@
                           <wps:cNvSpPr/>
                           <wps:spPr>
                             <a:xfrm>
-                              <a:off x="958680" y="1586880"/>
-                              <a:ext cx="51480" cy="63360"/>
+                              <a:off x="960120" y="1589400"/>
+                              <a:ext cx="50040" cy="62280"/>
                             </a:xfrm>
                             <a:custGeom>
                               <a:avLst/>
@@ -4468,8 +4468,8 @@
                           <wps:cNvSpPr/>
                           <wps:spPr>
                             <a:xfrm>
-                              <a:off x="958680" y="1586880"/>
-                              <a:ext cx="51480" cy="63360"/>
+                              <a:off x="960120" y="1589400"/>
+                              <a:ext cx="50040" cy="62280"/>
                             </a:xfrm>
                             <a:custGeom>
                               <a:avLst/>
@@ -4522,8 +4522,8 @@
                           <wps:cNvSpPr/>
                           <wps:spPr>
                             <a:xfrm>
-                              <a:off x="1263600" y="1586880"/>
-                              <a:ext cx="56520" cy="63360"/>
+                              <a:off x="1265040" y="1589400"/>
+                              <a:ext cx="55080" cy="62280"/>
                             </a:xfrm>
                             <a:custGeom>
                               <a:avLst/>
@@ -4585,8 +4585,8 @@
                           <wps:cNvSpPr/>
                           <wps:spPr>
                             <a:xfrm>
-                              <a:off x="1263600" y="1586880"/>
-                              <a:ext cx="56520" cy="63360"/>
+                              <a:off x="1265040" y="1589400"/>
+                              <a:ext cx="55080" cy="62280"/>
                             </a:xfrm>
                             <a:custGeom>
                               <a:avLst/>
@@ -4645,8 +4645,8 @@
                           <wps:cNvSpPr/>
                           <wps:spPr>
                             <a:xfrm>
-                              <a:off x="1136160" y="1586880"/>
-                              <a:ext cx="45000" cy="64800"/>
+                              <a:off x="1137960" y="1589400"/>
+                              <a:ext cx="43920" cy="63360"/>
                             </a:xfrm>
                             <a:custGeom>
                               <a:avLst/>
@@ -4815,8 +4815,8 @@
                           <wps:cNvSpPr/>
                           <wps:spPr>
                             <a:xfrm>
-                              <a:off x="1210320" y="1586880"/>
-                              <a:ext cx="45000" cy="63360"/>
+                              <a:off x="1211760" y="1589400"/>
+                              <a:ext cx="43920" cy="62280"/>
                             </a:xfrm>
                             <a:custGeom>
                               <a:avLst/>
@@ -4875,8 +4875,8 @@
                           <wps:cNvSpPr/>
                           <wps:spPr>
                             <a:xfrm>
-                              <a:off x="1210320" y="1586880"/>
-                              <a:ext cx="45000" cy="63360"/>
+                              <a:off x="1211760" y="1589400"/>
+                              <a:ext cx="43920" cy="62280"/>
                             </a:xfrm>
                             <a:custGeom>
                               <a:avLst/>
@@ -4932,8 +4932,8 @@
                           <wps:cNvSpPr/>
                           <wps:spPr>
                             <a:xfrm>
-                              <a:off x="1195200" y="1586880"/>
-                              <a:ext cx="5040" cy="63360"/>
+                              <a:off x="1196280" y="1589400"/>
+                              <a:ext cx="3960" cy="62280"/>
                             </a:xfrm>
                             <a:prstGeom prst="rect">
                               <a:avLst/>
@@ -4957,8 +4957,8 @@
                           <wps:cNvSpPr/>
                           <wps:spPr>
                             <a:xfrm>
-                              <a:off x="1195200" y="1586880"/>
-                              <a:ext cx="5040" cy="63360"/>
+                              <a:off x="1196280" y="1589400"/>
+                              <a:ext cx="3960" cy="62280"/>
                             </a:xfrm>
                             <a:prstGeom prst="rect">
                               <a:avLst/>
@@ -4980,8 +4980,8 @@
                           <wps:cNvSpPr/>
                           <wps:spPr>
                             <a:xfrm>
-                              <a:off x="1108800" y="1474200"/>
-                              <a:ext cx="41400" cy="63360"/>
+                              <a:off x="1110600" y="1476720"/>
+                              <a:ext cx="39960" cy="62280"/>
                             </a:xfrm>
                             <a:custGeom>
                               <a:avLst/>
@@ -5052,8 +5052,8 @@
                           <wps:cNvSpPr/>
                           <wps:spPr>
                             <a:xfrm>
-                              <a:off x="1108800" y="1474200"/>
-                              <a:ext cx="41400" cy="63360"/>
+                              <a:off x="1110600" y="1476720"/>
+                              <a:ext cx="39960" cy="62280"/>
                             </a:xfrm>
                             <a:custGeom>
                               <a:avLst/>
@@ -5121,8 +5121,8 @@
                           <wps:cNvSpPr/>
                           <wps:spPr>
                             <a:xfrm>
-                              <a:off x="1225080" y="1474200"/>
-                              <a:ext cx="47160" cy="63360"/>
+                              <a:off x="1226880" y="1476720"/>
+                              <a:ext cx="45720" cy="62280"/>
                             </a:xfrm>
                             <a:custGeom>
                               <a:avLst/>
@@ -5216,8 +5216,8 @@
                           <wps:cNvSpPr/>
                           <wps:spPr>
                             <a:xfrm>
-                              <a:off x="816120" y="1474200"/>
-                              <a:ext cx="41400" cy="63360"/>
+                              <a:off x="817920" y="1476720"/>
+                              <a:ext cx="39960" cy="62280"/>
                             </a:xfrm>
                             <a:custGeom>
                               <a:avLst/>
@@ -5288,8 +5288,8 @@
                           <wps:cNvSpPr/>
                           <wps:spPr>
                             <a:xfrm>
-                              <a:off x="816120" y="1474200"/>
-                              <a:ext cx="41400" cy="63360"/>
+                              <a:off x="817920" y="1476720"/>
+                              <a:ext cx="39960" cy="62280"/>
                             </a:xfrm>
                             <a:custGeom>
                               <a:avLst/>
@@ -5357,8 +5357,8 @@
                           <wps:cNvSpPr/>
                           <wps:spPr>
                             <a:xfrm>
-                              <a:off x="931680" y="1474200"/>
-                              <a:ext cx="43920" cy="63360"/>
+                              <a:off x="932760" y="1476720"/>
+                              <a:ext cx="42480" cy="62280"/>
                             </a:xfrm>
                             <a:custGeom>
                               <a:avLst/>
@@ -5485,8 +5485,8 @@
                           <wps:cNvSpPr/>
                           <wps:spPr>
                             <a:xfrm>
-                              <a:off x="871200" y="1474200"/>
-                              <a:ext cx="45000" cy="64800"/>
+                              <a:off x="872640" y="1476720"/>
+                              <a:ext cx="43920" cy="63360"/>
                             </a:xfrm>
                             <a:custGeom>
                               <a:avLst/>
@@ -5580,8 +5580,8 @@
                           <wps:cNvSpPr/>
                           <wps:spPr>
                             <a:xfrm>
-                              <a:off x="1054800" y="1474200"/>
-                              <a:ext cx="43920" cy="63360"/>
+                              <a:off x="1056600" y="1476720"/>
+                              <a:ext cx="42480" cy="62280"/>
                             </a:xfrm>
                             <a:custGeom>
                               <a:avLst/>
@@ -5688,8 +5688,8 @@
                           <wps:cNvSpPr/>
                           <wps:spPr>
                             <a:xfrm>
-                              <a:off x="985680" y="1474200"/>
-                              <a:ext cx="55800" cy="64800"/>
+                              <a:off x="987480" y="1476720"/>
+                              <a:ext cx="54720" cy="63360"/>
                             </a:xfrm>
                             <a:custGeom>
                               <a:avLst/>
@@ -5806,8 +5806,8 @@
                           <wps:cNvSpPr/>
                           <wps:spPr>
                             <a:xfrm>
-                              <a:off x="1160280" y="1474200"/>
-                              <a:ext cx="54000" cy="63360"/>
+                              <a:off x="1161360" y="1476720"/>
+                              <a:ext cx="52560" cy="62280"/>
                             </a:xfrm>
                             <a:custGeom>
                               <a:avLst/>
@@ -5879,8 +5879,8 @@
                           <wps:cNvSpPr/>
                           <wps:spPr>
                             <a:xfrm>
-                              <a:off x="1160280" y="1474200"/>
-                              <a:ext cx="54000" cy="63360"/>
+                              <a:off x="1161360" y="1476720"/>
+                              <a:ext cx="52560" cy="62280"/>
                             </a:xfrm>
                             <a:custGeom>
                               <a:avLst/>
@@ -5948,8 +5948,8 @@
                           <wps:cNvSpPr/>
                           <wps:spPr>
                             <a:xfrm>
-                              <a:off x="932760" y="1360800"/>
-                              <a:ext cx="45000" cy="64800"/>
+                              <a:off x="934200" y="1363320"/>
+                              <a:ext cx="43920" cy="63360"/>
                             </a:xfrm>
                             <a:custGeom>
                               <a:avLst/>
@@ -6048,8 +6048,8 @@
                           <wps:cNvSpPr/>
                           <wps:spPr>
                             <a:xfrm>
-                              <a:off x="879480" y="1360800"/>
-                              <a:ext cx="39960" cy="64800"/>
+                              <a:off x="880920" y="1363320"/>
+                              <a:ext cx="38880" cy="63360"/>
                             </a:xfrm>
                             <a:custGeom>
                               <a:avLst/>
@@ -6120,8 +6120,8 @@
                           <wps:cNvSpPr/>
                           <wps:spPr>
                             <a:xfrm>
-                              <a:off x="879480" y="1360800"/>
-                              <a:ext cx="39960" cy="64800"/>
+                              <a:off x="880920" y="1363320"/>
+                              <a:ext cx="38880" cy="63360"/>
                             </a:xfrm>
                             <a:custGeom>
                               <a:avLst/>
@@ -6189,8 +6189,8 @@
                           <wps:cNvSpPr/>
                           <wps:spPr>
                             <a:xfrm>
-                              <a:off x="990720" y="1360800"/>
-                              <a:ext cx="43920" cy="64800"/>
+                              <a:off x="991800" y="1363320"/>
+                              <a:ext cx="42480" cy="63360"/>
                             </a:xfrm>
                             <a:custGeom>
                               <a:avLst/>
@@ -6249,8 +6249,8 @@
                           <wps:cNvSpPr/>
                           <wps:spPr>
                             <a:xfrm>
-                              <a:off x="990720" y="1360800"/>
-                              <a:ext cx="43920" cy="64800"/>
+                              <a:off x="991800" y="1363320"/>
+                              <a:ext cx="42480" cy="63360"/>
                             </a:xfrm>
                             <a:custGeom>
                               <a:avLst/>
@@ -6306,8 +6306,8 @@
                           <wps:cNvSpPr/>
                           <wps:spPr>
                             <a:xfrm>
-                              <a:off x="816120" y="1360800"/>
-                              <a:ext cx="51480" cy="64800"/>
+                              <a:off x="817920" y="1363320"/>
+                              <a:ext cx="50040" cy="63360"/>
                             </a:xfrm>
                             <a:custGeom>
                               <a:avLst/>
@@ -6431,8 +6431,8 @@
                           <wps:cNvSpPr/>
                           <wps:spPr>
                             <a:xfrm>
-                              <a:off x="1047240" y="1360800"/>
-                              <a:ext cx="43920" cy="64800"/>
+                              <a:off x="1048320" y="1363320"/>
+                              <a:ext cx="42480" cy="63360"/>
                             </a:xfrm>
                             <a:custGeom>
                               <a:avLst/>
@@ -6559,8 +6559,8 @@
                           <wps:cNvSpPr/>
                           <wps:spPr>
                             <a:xfrm>
-                              <a:off x="1163880" y="1360800"/>
-                              <a:ext cx="36720" cy="64800"/>
+                              <a:off x="1165320" y="1363320"/>
+                              <a:ext cx="35640" cy="63360"/>
                             </a:xfrm>
                             <a:custGeom>
                               <a:avLst/>
@@ -6613,8 +6613,8 @@
                           <wps:cNvSpPr/>
                           <wps:spPr>
                             <a:xfrm>
-                              <a:off x="1163880" y="1360800"/>
-                              <a:ext cx="36720" cy="64800"/>
+                              <a:off x="1165320" y="1363320"/>
+                              <a:ext cx="35640" cy="63360"/>
                             </a:xfrm>
                             <a:custGeom>
                               <a:avLst/>
@@ -6664,8 +6664,8 @@
                           <wps:cNvSpPr/>
                           <wps:spPr>
                             <a:xfrm>
-                              <a:off x="1099800" y="1360800"/>
-                              <a:ext cx="54000" cy="64800"/>
+                              <a:off x="1101240" y="1363320"/>
+                              <a:ext cx="52560" cy="63360"/>
                             </a:xfrm>
                             <a:custGeom>
                               <a:avLst/>
@@ -6737,8 +6737,8 @@
                           <wps:cNvSpPr/>
                           <wps:spPr>
                             <a:xfrm>
-                              <a:off x="1099800" y="1360800"/>
-                              <a:ext cx="54000" cy="64800"/>
+                              <a:off x="1101240" y="1363320"/>
+                              <a:ext cx="52560" cy="63360"/>
                             </a:xfrm>
                             <a:custGeom>
                               <a:avLst/>
@@ -6806,8 +6806,8 @@
                           <wps:cNvSpPr/>
                           <wps:spPr>
                             <a:xfrm>
-                              <a:off x="739800" y="1161720"/>
-                              <a:ext cx="13320" cy="12240"/>
+                              <a:off x="740880" y="1163160"/>
+                              <a:ext cx="12240" cy="10800"/>
                             </a:xfrm>
                             <a:prstGeom prst="ellipse">
                               <a:avLst/>
@@ -6831,8 +6831,8 @@
                           <wps:cNvSpPr/>
                           <wps:spPr>
                             <a:xfrm>
-                              <a:off x="739800" y="1130040"/>
-                              <a:ext cx="13320" cy="12240"/>
+                              <a:off x="740880" y="1131480"/>
+                              <a:ext cx="12240" cy="10800"/>
                             </a:xfrm>
                             <a:prstGeom prst="ellipse">
                               <a:avLst/>
@@ -6856,8 +6856,8 @@
                           <wps:cNvSpPr/>
                           <wps:spPr>
                             <a:xfrm>
-                              <a:off x="739800" y="1098360"/>
-                              <a:ext cx="13320" cy="12240"/>
+                              <a:off x="740880" y="1099800"/>
+                              <a:ext cx="12240" cy="10800"/>
                             </a:xfrm>
                             <a:prstGeom prst="ellipse">
                               <a:avLst/>
@@ -6881,8 +6881,8 @@
                           <wps:cNvSpPr/>
                           <wps:spPr>
                             <a:xfrm>
-                              <a:off x="739800" y="1066680"/>
-                              <a:ext cx="13320" cy="12240"/>
+                              <a:off x="740880" y="1067760"/>
+                              <a:ext cx="12240" cy="10800"/>
                             </a:xfrm>
                             <a:prstGeom prst="ellipse">
                               <a:avLst/>
@@ -6906,8 +6906,8 @@
                           <wps:cNvSpPr/>
                           <wps:spPr>
                             <a:xfrm>
-                              <a:off x="739800" y="1035000"/>
-                              <a:ext cx="13320" cy="12240"/>
+                              <a:off x="740880" y="1036080"/>
+                              <a:ext cx="12240" cy="10800"/>
                             </a:xfrm>
                             <a:prstGeom prst="ellipse">
                               <a:avLst/>
@@ -6931,8 +6931,8 @@
                           <wps:cNvSpPr/>
                           <wps:spPr>
                             <a:xfrm>
-                              <a:off x="739800" y="1002960"/>
-                              <a:ext cx="13320" cy="12240"/>
+                              <a:off x="740880" y="1004400"/>
+                              <a:ext cx="12240" cy="10800"/>
                             </a:xfrm>
                             <a:prstGeom prst="ellipse">
                               <a:avLst/>
@@ -6956,8 +6956,8 @@
                           <wps:cNvSpPr/>
                           <wps:spPr>
                             <a:xfrm>
-                              <a:off x="739800" y="971280"/>
-                              <a:ext cx="13320" cy="12240"/>
+                              <a:off x="740880" y="972720"/>
+                              <a:ext cx="12240" cy="10800"/>
                             </a:xfrm>
                             <a:prstGeom prst="ellipse">
                               <a:avLst/>
@@ -6981,8 +6981,8 @@
                           <wps:cNvSpPr/>
                           <wps:spPr>
                             <a:xfrm>
-                              <a:off x="739800" y="939600"/>
-                              <a:ext cx="13320" cy="12240"/>
+                              <a:off x="740880" y="941040"/>
+                              <a:ext cx="12240" cy="10800"/>
                             </a:xfrm>
                             <a:prstGeom prst="ellipse">
                               <a:avLst/>
@@ -7006,8 +7006,8 @@
                           <wps:cNvSpPr/>
                           <wps:spPr>
                             <a:xfrm>
-                              <a:off x="739800" y="907920"/>
-                              <a:ext cx="13320" cy="12240"/>
+                              <a:off x="740880" y="909000"/>
+                              <a:ext cx="12240" cy="10800"/>
                             </a:xfrm>
                             <a:prstGeom prst="ellipse">
                               <a:avLst/>
@@ -7031,8 +7031,8 @@
                           <wps:cNvSpPr/>
                           <wps:spPr>
                             <a:xfrm>
-                              <a:off x="739800" y="875520"/>
-                              <a:ext cx="13320" cy="14040"/>
+                              <a:off x="740880" y="876600"/>
+                              <a:ext cx="12240" cy="12600"/>
                             </a:xfrm>
                             <a:prstGeom prst="ellipse">
                               <a:avLst/>
@@ -7056,8 +7056,8 @@
                           <wps:cNvSpPr/>
                           <wps:spPr>
                             <a:xfrm>
-                              <a:off x="739800" y="1479960"/>
-                              <a:ext cx="13320" cy="13320"/>
+                              <a:off x="740880" y="1482480"/>
+                              <a:ext cx="12240" cy="12240"/>
                             </a:xfrm>
                             <a:prstGeom prst="ellipse">
                               <a:avLst/>
@@ -7081,8 +7081,8 @@
                           <wps:cNvSpPr/>
                           <wps:spPr>
                             <a:xfrm>
-                              <a:off x="739800" y="1638720"/>
-                              <a:ext cx="13320" cy="12240"/>
+                              <a:off x="740880" y="1641240"/>
+                              <a:ext cx="12240" cy="10800"/>
                             </a:xfrm>
                             <a:prstGeom prst="ellipse">
                               <a:avLst/>
@@ -7106,8 +7106,8 @@
                           <wps:cNvSpPr/>
                           <wps:spPr>
                             <a:xfrm>
-                              <a:off x="739800" y="1511640"/>
-                              <a:ext cx="13320" cy="13320"/>
+                              <a:off x="740880" y="1514160"/>
+                              <a:ext cx="12240" cy="12240"/>
                             </a:xfrm>
                             <a:prstGeom prst="ellipse">
                               <a:avLst/>
@@ -7131,8 +7131,8 @@
                           <wps:cNvSpPr/>
                           <wps:spPr>
                             <a:xfrm>
-                              <a:off x="739800" y="1447560"/>
-                              <a:ext cx="13320" cy="13320"/>
+                              <a:off x="740880" y="1450080"/>
+                              <a:ext cx="12240" cy="12240"/>
                             </a:xfrm>
                             <a:prstGeom prst="ellipse">
                               <a:avLst/>
@@ -7156,8 +7156,8 @@
                           <wps:cNvSpPr/>
                           <wps:spPr>
                             <a:xfrm>
-                              <a:off x="739800" y="1606320"/>
-                              <a:ext cx="13320" cy="13320"/>
+                              <a:off x="740880" y="1608840"/>
+                              <a:ext cx="12240" cy="12240"/>
                             </a:xfrm>
                             <a:prstGeom prst="ellipse">
                               <a:avLst/>
@@ -7181,8 +7181,8 @@
                           <wps:cNvSpPr/>
                           <wps:spPr>
                             <a:xfrm>
-                              <a:off x="739800" y="1416600"/>
-                              <a:ext cx="13320" cy="13320"/>
+                              <a:off x="740880" y="1419120"/>
+                              <a:ext cx="12240" cy="12240"/>
                             </a:xfrm>
                             <a:prstGeom prst="ellipse">
                               <a:avLst/>
@@ -7206,8 +7206,8 @@
                           <wps:cNvSpPr/>
                           <wps:spPr>
                             <a:xfrm>
-                              <a:off x="739800" y="1575360"/>
-                              <a:ext cx="13320" cy="13320"/>
+                              <a:off x="740880" y="1577880"/>
+                              <a:ext cx="12240" cy="12240"/>
                             </a:xfrm>
                             <a:prstGeom prst="ellipse">
                               <a:avLst/>
@@ -7231,8 +7231,8 @@
                           <wps:cNvSpPr/>
                           <wps:spPr>
                             <a:xfrm>
-                              <a:off x="739800" y="1384920"/>
-                              <a:ext cx="13320" cy="13320"/>
+                              <a:off x="740880" y="1387440"/>
+                              <a:ext cx="12240" cy="12240"/>
                             </a:xfrm>
                             <a:prstGeom prst="ellipse">
                               <a:avLst/>
@@ -7256,8 +7256,8 @@
                           <wps:cNvSpPr/>
                           <wps:spPr>
                             <a:xfrm>
-                              <a:off x="739800" y="1543680"/>
-                              <a:ext cx="13320" cy="13320"/>
+                              <a:off x="740880" y="1546200"/>
+                              <a:ext cx="12240" cy="12240"/>
                             </a:xfrm>
                             <a:prstGeom prst="ellipse">
                               <a:avLst/>
@@ -7281,8 +7281,8 @@
                           <wps:cNvSpPr/>
                           <wps:spPr>
                             <a:xfrm>
-                              <a:off x="739800" y="1352880"/>
-                              <a:ext cx="13320" cy="13320"/>
+                              <a:off x="740880" y="1355400"/>
+                              <a:ext cx="12240" cy="12240"/>
                             </a:xfrm>
                             <a:prstGeom prst="ellipse">
                               <a:avLst/>
@@ -7306,8 +7306,8 @@
                           <wps:cNvSpPr/>
                           <wps:spPr>
                             <a:xfrm>
-                              <a:off x="739800" y="1319400"/>
-                              <a:ext cx="13320" cy="13320"/>
+                              <a:off x="740880" y="1320480"/>
+                              <a:ext cx="12240" cy="12240"/>
                             </a:xfrm>
                             <a:prstGeom prst="ellipse">
                               <a:avLst/>
@@ -7331,8 +7331,8 @@
                           <wps:cNvSpPr/>
                           <wps:spPr>
                             <a:xfrm>
-                              <a:off x="739800" y="1288080"/>
-                              <a:ext cx="13320" cy="12240"/>
+                              <a:off x="740880" y="1289520"/>
+                              <a:ext cx="12240" cy="10800"/>
                             </a:xfrm>
                             <a:prstGeom prst="ellipse">
                               <a:avLst/>
@@ -7356,8 +7356,8 @@
                           <wps:cNvSpPr/>
                           <wps:spPr>
                             <a:xfrm>
-                              <a:off x="739800" y="1256040"/>
-                              <a:ext cx="13320" cy="13320"/>
+                              <a:off x="740880" y="1257120"/>
+                              <a:ext cx="12240" cy="12240"/>
                             </a:xfrm>
                             <a:prstGeom prst="ellipse">
                               <a:avLst/>
@@ -7381,8 +7381,8 @@
                           <wps:cNvSpPr/>
                           <wps:spPr>
                             <a:xfrm>
-                              <a:off x="739800" y="1225440"/>
-                              <a:ext cx="13320" cy="12240"/>
+                              <a:off x="740880" y="1226520"/>
+                              <a:ext cx="12240" cy="10800"/>
                             </a:xfrm>
                             <a:prstGeom prst="ellipse">
                               <a:avLst/>
@@ -7406,8 +7406,8 @@
                           <wps:cNvSpPr/>
                           <wps:spPr>
                             <a:xfrm>
-                              <a:off x="739800" y="1193760"/>
-                              <a:ext cx="13320" cy="12240"/>
+                              <a:off x="740880" y="1194840"/>
+                              <a:ext cx="12240" cy="10800"/>
                             </a:xfrm>
                             <a:prstGeom prst="ellipse">
                               <a:avLst/>
@@ -7431,8 +7431,8 @@
                           <wps:cNvSpPr/>
                           <wps:spPr>
                             <a:xfrm>
-                              <a:off x="314280" y="871560"/>
-                              <a:ext cx="108720" cy="147240"/>
+                              <a:off x="314280" y="873000"/>
+                              <a:ext cx="107280" cy="146160"/>
                             </a:xfrm>
                             <a:custGeom>
                               <a:avLst/>
@@ -7536,8 +7536,8 @@
                           <wps:cNvSpPr/>
                           <wps:spPr>
                             <a:xfrm>
-                              <a:off x="442440" y="875520"/>
-                              <a:ext cx="99000" cy="139680"/>
+                              <a:off x="442440" y="876600"/>
+                              <a:ext cx="97920" cy="138600"/>
                             </a:xfrm>
                             <a:custGeom>
                               <a:avLst/>
@@ -7608,8 +7608,8 @@
                           <wps:cNvSpPr/>
                           <wps:spPr>
                             <a:xfrm>
-                              <a:off x="442440" y="875520"/>
-                              <a:ext cx="99000" cy="139680"/>
+                              <a:off x="442440" y="876600"/>
+                              <a:ext cx="97920" cy="138600"/>
                             </a:xfrm>
                             <a:custGeom>
                               <a:avLst/>
@@ -7677,8 +7677,8 @@
                           <wps:cNvSpPr/>
                           <wps:spPr>
                             <a:xfrm>
-                              <a:off x="563760" y="875520"/>
-                              <a:ext cx="114480" cy="143640"/>
+                              <a:off x="563760" y="876600"/>
+                              <a:ext cx="114480" cy="142200"/>
                             </a:xfrm>
                             <a:custGeom>
                               <a:avLst/>
@@ -7787,8 +7787,8 @@
                           <wps:cNvSpPr/>
                           <wps:spPr>
                             <a:xfrm>
-                              <a:off x="349920" y="734040"/>
-                              <a:ext cx="37440" cy="55800"/>
+                              <a:off x="349920" y="735120"/>
+                              <a:ext cx="36360" cy="54720"/>
                             </a:xfrm>
                             <a:custGeom>
                               <a:avLst/>
@@ -7842,8 +7842,8 @@
                           <wps:cNvSpPr/>
                           <wps:spPr>
                             <a:xfrm>
-                              <a:off x="452160" y="752400"/>
-                              <a:ext cx="39960" cy="53280"/>
+                              <a:off x="452160" y="753480"/>
+                              <a:ext cx="38880" cy="52200"/>
                             </a:xfrm>
                             <a:custGeom>
                               <a:avLst/>
@@ -7897,8 +7897,8 @@
                           <wps:cNvSpPr/>
                           <wps:spPr>
                             <a:xfrm>
-                              <a:off x="349920" y="1100880"/>
-                              <a:ext cx="37440" cy="55800"/>
+                              <a:off x="349920" y="1102320"/>
+                              <a:ext cx="36360" cy="54720"/>
                             </a:xfrm>
                             <a:custGeom>
                               <a:avLst/>
@@ -7952,8 +7952,8 @@
                           <wps:cNvSpPr/>
                           <wps:spPr>
                             <a:xfrm>
-                              <a:off x="177120" y="821520"/>
-                              <a:ext cx="57240" cy="45000"/>
+                              <a:off x="177120" y="822960"/>
+                              <a:ext cx="55800" cy="43920"/>
                             </a:xfrm>
                             <a:custGeom>
                               <a:avLst/>
@@ -8007,8 +8007,8 @@
                           <wps:cNvSpPr/>
                           <wps:spPr>
                             <a:xfrm>
-                              <a:off x="157320" y="926280"/>
-                              <a:ext cx="55800" cy="38880"/>
+                              <a:off x="157320" y="927720"/>
+                              <a:ext cx="54720" cy="37440"/>
                             </a:xfrm>
                             <a:custGeom>
                               <a:avLst/>
@@ -8062,8 +8062,8 @@
                           <wps:cNvSpPr/>
                           <wps:spPr>
                             <a:xfrm>
-                              <a:off x="176400" y="1024200"/>
-                              <a:ext cx="58320" cy="43920"/>
+                              <a:off x="176400" y="1025280"/>
+                              <a:ext cx="57240" cy="42480"/>
                             </a:xfrm>
                             <a:custGeom>
                               <a:avLst/>
@@ -8117,8 +8117,8 @@
                           <wps:cNvSpPr/>
                           <wps:spPr>
                             <a:xfrm>
-                              <a:off x="246960" y="1080000"/>
-                              <a:ext cx="43920" cy="58320"/>
+                              <a:off x="246960" y="1081080"/>
+                              <a:ext cx="42480" cy="57240"/>
                             </a:xfrm>
                             <a:custGeom>
                               <a:avLst/>
@@ -8172,8 +8172,8 @@
                           <wps:cNvSpPr/>
                           <wps:spPr>
                             <a:xfrm>
-                              <a:off x="448200" y="1078560"/>
-                              <a:ext cx="43920" cy="57240"/>
+                              <a:off x="448200" y="1080000"/>
+                              <a:ext cx="42480" cy="55800"/>
                             </a:xfrm>
                             <a:custGeom>
                               <a:avLst/>
@@ -8227,8 +8227,8 @@
                           <wps:cNvSpPr/>
                           <wps:spPr>
                             <a:xfrm>
-                              <a:off x="248400" y="750240"/>
-                              <a:ext cx="45000" cy="58320"/>
+                              <a:off x="248400" y="751680"/>
+                              <a:ext cx="43920" cy="57240"/>
                             </a:xfrm>
                             <a:custGeom>
                               <a:avLst/>
@@ -8283,8 +8283,8 @@
                         <wps:cNvSpPr/>
                         <wps:spPr>
                           <a:xfrm>
-                            <a:off x="2322720" y="0"/>
-                            <a:ext cx="202680" cy="1278360"/>
+                            <a:off x="2325240" y="0"/>
+                            <a:ext cx="201240" cy="1278360"/>
                           </a:xfrm>
                           <a:custGeom>
                             <a:avLst/>
@@ -8337,154 +8337,154 @@
           </mc:Choice>
           <mc:Fallback>
             <w:pict>
-              <v:group id="shape_0" alt="Group 229" style="position:absolute;margin-left:336.6pt;margin-top:-66.55pt;width:198.85pt;height:145.25pt" coordorigin="6732,-1331" coordsize="3977,2905">
-                <v:group id="shape_0" style="position:absolute;left:6732;top:-1274;width:2457;height:2848">
-                  <v:rect id="shape_0" stroked="f" style="position:absolute;left:6732;top:-1274;width:2456;height:2847">
+              <v:group id="shape_0" alt="Group 229" style="position:absolute;margin-left:336.6pt;margin-top:-66.45pt;width:198.95pt;height:145.35pt" coordorigin="6732,-1329" coordsize="3979,2907">
+                <v:group id="shape_0" style="position:absolute;left:6732;top:-1272;width:2457;height:2850">
+                  <v:rect id="shape_0" stroked="f" style="position:absolute;left:6732;top:-1272;width:2456;height:2849">
                     <w10:wrap type="none"/>
                     <v:fill o:detectmouseclick="t" on="false"/>
                     <v:stroke color="#3465a4" joinstyle="round" endcap="flat"/>
                   </v:rect>
-                  <v:rect id="shape_0" fillcolor="#231f20" stroked="f" style="position:absolute;left:8214;top:1225;width:7;height:99">
+                  <v:rect id="shape_0" fillcolor="#231f20" stroked="f" style="position:absolute;left:8217;top:1231;width:5;height:97">
                     <w10:wrap type="none"/>
                     <v:fill o:detectmouseclick="t" type="solid" color2="#dce0df"/>
                     <v:stroke color="#3465a4" joinstyle="round" endcap="flat"/>
                   </v:rect>
-                  <v:rect id="shape_0" stroked="f" style="position:absolute;left:8214;top:1225;width:7;height:99">
+                  <v:rect id="shape_0" stroked="f" style="position:absolute;left:8217;top:1231;width:5;height:97">
                     <w10:wrap type="none"/>
                     <v:fill o:detectmouseclick="t" on="false"/>
                     <v:stroke color="#3465a4" joinstyle="round" endcap="flat"/>
                   </v:rect>
-                  <v:rect id="shape_0" fillcolor="#231f20" stroked="f" style="position:absolute;left:8614;top:1225;width:7;height:99">
+                  <v:rect id="shape_0" fillcolor="#231f20" stroked="f" style="position:absolute;left:8616;top:1231;width:5;height:97">
                     <w10:wrap type="none"/>
                     <v:fill o:detectmouseclick="t" type="solid" color2="#dce0df"/>
                     <v:stroke color="#3465a4" joinstyle="round" endcap="flat"/>
                   </v:rect>
-                  <v:rect id="shape_0" stroked="f" style="position:absolute;left:8614;top:1225;width:7;height:99">
+                  <v:rect id="shape_0" stroked="f" style="position:absolute;left:8616;top:1231;width:5;height:97">
                     <w10:wrap type="none"/>
                     <v:fill o:detectmouseclick="t" on="false"/>
                     <v:stroke color="#3465a4" joinstyle="round" endcap="flat"/>
                   </v:rect>
-                  <v:oval id="shape_0" fillcolor="#00a8d5" stroked="f" style="position:absolute;left:7897;top:556;width:20;height:18">
+                  <v:oval id="shape_0" fillcolor="#00a8d5" stroked="f" style="position:absolute;left:7899;top:560;width:18;height:16">
                     <w10:wrap type="none"/>
                     <v:fill o:detectmouseclick="t" type="solid" color2="#ff572a"/>
                     <v:stroke color="#3465a4" joinstyle="round" endcap="flat"/>
                   </v:oval>
-                  <v:oval id="shape_0" fillcolor="#00a8d5" stroked="f" style="position:absolute;left:7897;top:506;width:20;height:18">
+                  <v:oval id="shape_0" fillcolor="#00a8d5" stroked="f" style="position:absolute;left:7899;top:510;width:18;height:16">
                     <w10:wrap type="none"/>
                     <v:fill o:detectmouseclick="t" type="solid" color2="#ff572a"/>
                     <v:stroke color="#3465a4" joinstyle="round" endcap="flat"/>
                   </v:oval>
-                  <v:oval id="shape_0" fillcolor="#00a8d5" stroked="f" style="position:absolute;left:7897;top:456;width:20;height:18">
+                  <v:oval id="shape_0" fillcolor="#00a8d5" stroked="f" style="position:absolute;left:7899;top:460;width:18;height:16">
                     <w10:wrap type="none"/>
                     <v:fill o:detectmouseclick="t" type="solid" color2="#ff572a"/>
                     <v:stroke color="#3465a4" joinstyle="round" endcap="flat"/>
                   </v:oval>
-                  <v:oval id="shape_0" fillcolor="#00a8d5" stroked="f" style="position:absolute;left:7897;top:406;width:20;height:18">
+                  <v:oval id="shape_0" fillcolor="#00a8d5" stroked="f" style="position:absolute;left:7899;top:410;width:18;height:16">
                     <w10:wrap type="none"/>
                     <v:fill o:detectmouseclick="t" type="solid" color2="#ff572a"/>
                     <v:stroke color="#3465a4" joinstyle="round" endcap="flat"/>
                   </v:oval>
-                  <v:oval id="shape_0" fillcolor="#00a8d5" stroked="f" style="position:absolute;left:7897;top:356;width:20;height:18">
+                  <v:oval id="shape_0" fillcolor="#00a8d5" stroked="f" style="position:absolute;left:7899;top:360;width:18;height:16">
                     <w10:wrap type="none"/>
                     <v:fill o:detectmouseclick="t" type="solid" color2="#ff572a"/>
                     <v:stroke color="#3465a4" joinstyle="round" endcap="flat"/>
                   </v:oval>
-                  <v:oval id="shape_0" fillcolor="#00a8d5" stroked="f" style="position:absolute;left:7897;top:306;width:20;height:18">
+                  <v:oval id="shape_0" fillcolor="#00a8d5" stroked="f" style="position:absolute;left:7899;top:310;width:18;height:16">
                     <w10:wrap type="none"/>
                     <v:fill o:detectmouseclick="t" type="solid" color2="#ff572a"/>
                     <v:stroke color="#3465a4" joinstyle="round" endcap="flat"/>
                   </v:oval>
-                  <v:oval id="shape_0" fillcolor="#00a8d5" stroked="f" style="position:absolute;left:7897;top:256;width:20;height:18">
+                  <v:oval id="shape_0" fillcolor="#00a8d5" stroked="f" style="position:absolute;left:7899;top:260;width:18;height:16">
                     <w10:wrap type="none"/>
                     <v:fill o:detectmouseclick="t" type="solid" color2="#ff572a"/>
                     <v:stroke color="#3465a4" joinstyle="round" endcap="flat"/>
                   </v:oval>
-                  <v:oval id="shape_0" fillcolor="#00a8d5" stroked="f" style="position:absolute;left:7897;top:206;width:20;height:18">
+                  <v:oval id="shape_0" fillcolor="#00a8d5" stroked="f" style="position:absolute;left:7899;top:210;width:18;height:16">
                     <w10:wrap type="none"/>
                     <v:fill o:detectmouseclick="t" type="solid" color2="#ff572a"/>
                     <v:stroke color="#3465a4" joinstyle="round" endcap="flat"/>
                   </v:oval>
-                  <v:oval id="shape_0" fillcolor="#00a8d5" stroked="f" style="position:absolute;left:7897;top:156;width:20;height:18">
+                  <v:oval id="shape_0" fillcolor="#00a8d5" stroked="f" style="position:absolute;left:7899;top:160;width:18;height:16">
                     <w10:wrap type="none"/>
                     <v:fill o:detectmouseclick="t" type="solid" color2="#ff572a"/>
                     <v:stroke color="#3465a4" joinstyle="round" endcap="flat"/>
                   </v:oval>
-                  <v:oval id="shape_0" fillcolor="#00a8d5" stroked="f" style="position:absolute;left:7897;top:105;width:20;height:21">
+                  <v:oval id="shape_0" fillcolor="#00a8d5" stroked="f" style="position:absolute;left:7899;top:109;width:18;height:19">
                     <w10:wrap type="none"/>
                     <v:fill o:detectmouseclick="t" type="solid" color2="#ff572a"/>
                     <v:stroke color="#3465a4" joinstyle="round" endcap="flat"/>
                   </v:oval>
-                  <v:oval id="shape_0" fillcolor="#00a8d5" stroked="f" style="position:absolute;left:7897;top:1057;width:20;height:20">
+                  <v:oval id="shape_0" fillcolor="#00a8d5" stroked="f" style="position:absolute;left:7899;top:1063;width:18;height:18">
                     <w10:wrap type="none"/>
                     <v:fill o:detectmouseclick="t" type="solid" color2="#ff572a"/>
                     <v:stroke color="#3465a4" joinstyle="round" endcap="flat"/>
                   </v:oval>
-                  <v:oval id="shape_0" fillcolor="#00a8d5" stroked="f" style="position:absolute;left:7897;top:1307;width:20;height:18">
+                  <v:oval id="shape_0" fillcolor="#00a8d5" stroked="f" style="position:absolute;left:7899;top:1313;width:18;height:16">
                     <w10:wrap type="none"/>
                     <v:fill o:detectmouseclick="t" type="solid" color2="#ff572a"/>
                     <v:stroke color="#3465a4" joinstyle="round" endcap="flat"/>
                   </v:oval>
-                  <v:oval id="shape_0" fillcolor="#00a8d5" stroked="f" style="position:absolute;left:7897;top:1107;width:20;height:20">
+                  <v:oval id="shape_0" fillcolor="#00a8d5" stroked="f" style="position:absolute;left:7899;top:1113;width:18;height:18">
                     <w10:wrap type="none"/>
                     <v:fill o:detectmouseclick="t" type="solid" color2="#ff572a"/>
                     <v:stroke color="#3465a4" joinstyle="round" endcap="flat"/>
                   </v:oval>
-                  <v:oval id="shape_0" fillcolor="#00a8d5" stroked="f" style="position:absolute;left:7897;top:1006;width:20;height:20">
+                  <v:oval id="shape_0" fillcolor="#00a8d5" stroked="f" style="position:absolute;left:7899;top:1012;width:18;height:18">
                     <w10:wrap type="none"/>
                     <v:fill o:detectmouseclick="t" type="solid" color2="#ff572a"/>
                     <v:stroke color="#3465a4" joinstyle="round" endcap="flat"/>
                   </v:oval>
-                  <v:oval id="shape_0" fillcolor="#00a8d5" stroked="f" style="position:absolute;left:7897;top:1256;width:20;height:20">
+                  <v:oval id="shape_0" fillcolor="#00a8d5" stroked="f" style="position:absolute;left:7899;top:1262;width:18;height:18">
                     <w10:wrap type="none"/>
                     <v:fill o:detectmouseclick="t" type="solid" color2="#ff572a"/>
                     <v:stroke color="#3465a4" joinstyle="round" endcap="flat"/>
                   </v:oval>
-                  <v:oval id="shape_0" fillcolor="#00a8d5" stroked="f" style="position:absolute;left:7897;top:957;width:20;height:20">
+                  <v:oval id="shape_0" fillcolor="#00a8d5" stroked="f" style="position:absolute;left:7899;top:963;width:18;height:18">
                     <w10:wrap type="none"/>
                     <v:fill o:detectmouseclick="t" type="solid" color2="#ff572a"/>
                     <v:stroke color="#3465a4" joinstyle="round" endcap="flat"/>
                   </v:oval>
-                  <v:oval id="shape_0" fillcolor="#00a8d5" stroked="f" style="position:absolute;left:7897;top:1207;width:20;height:20">
+                  <v:oval id="shape_0" fillcolor="#00a8d5" stroked="f" style="position:absolute;left:7899;top:1213;width:18;height:18">
                     <w10:wrap type="none"/>
                     <v:fill o:detectmouseclick="t" type="solid" color2="#ff572a"/>
                     <v:stroke color="#3465a4" joinstyle="round" endcap="flat"/>
                   </v:oval>
-                  <v:oval id="shape_0" fillcolor="#00a8d5" stroked="f" style="position:absolute;left:7897;top:907;width:20;height:20">
+                  <v:oval id="shape_0" fillcolor="#00a8d5" stroked="f" style="position:absolute;left:7899;top:913;width:18;height:18">
                     <w10:wrap type="none"/>
                     <v:fill o:detectmouseclick="t" type="solid" color2="#ff572a"/>
                     <v:stroke color="#3465a4" joinstyle="round" endcap="flat"/>
                   </v:oval>
-                  <v:oval id="shape_0" fillcolor="#00a8d5" stroked="f" style="position:absolute;left:7897;top:1157;width:20;height:20">
+                  <v:oval id="shape_0" fillcolor="#00a8d5" stroked="f" style="position:absolute;left:7899;top:1163;width:18;height:18">
                     <w10:wrap type="none"/>
                     <v:fill o:detectmouseclick="t" type="solid" color2="#ff572a"/>
                     <v:stroke color="#3465a4" joinstyle="round" endcap="flat"/>
                   </v:oval>
-                  <v:oval id="shape_0" fillcolor="#00a8d5" stroked="f" style="position:absolute;left:7897;top:857;width:20;height:20">
+                  <v:oval id="shape_0" fillcolor="#00a8d5" stroked="f" style="position:absolute;left:7899;top:863;width:18;height:18">
                     <w10:wrap type="none"/>
                     <v:fill o:detectmouseclick="t" type="solid" color2="#ff572a"/>
                     <v:stroke color="#3465a4" joinstyle="round" endcap="flat"/>
                   </v:oval>
-                  <v:oval id="shape_0" fillcolor="#00a8d5" stroked="f" style="position:absolute;left:7897;top:804;width:20;height:20">
+                  <v:oval id="shape_0" fillcolor="#00a8d5" stroked="f" style="position:absolute;left:7899;top:808;width:18;height:18">
                     <w10:wrap type="none"/>
                     <v:fill o:detectmouseclick="t" type="solid" color2="#ff572a"/>
                     <v:stroke color="#3465a4" joinstyle="round" endcap="flat"/>
                   </v:oval>
-                  <v:oval id="shape_0" fillcolor="#00a8d5" stroked="f" style="position:absolute;left:7897;top:755;width:20;height:18">
+                  <v:oval id="shape_0" fillcolor="#00a8d5" stroked="f" style="position:absolute;left:7899;top:759;width:18;height:16">
                     <w10:wrap type="none"/>
                     <v:fill o:detectmouseclick="t" type="solid" color2="#ff572a"/>
                     <v:stroke color="#3465a4" joinstyle="round" endcap="flat"/>
                   </v:oval>
-                  <v:oval id="shape_0" fillcolor="#00a8d5" stroked="f" style="position:absolute;left:7897;top:704;width:20;height:20">
+                  <v:oval id="shape_0" fillcolor="#00a8d5" stroked="f" style="position:absolute;left:7899;top:708;width:18;height:18">
                     <w10:wrap type="none"/>
                     <v:fill o:detectmouseclick="t" type="solid" color2="#ff572a"/>
                     <v:stroke color="#3465a4" joinstyle="round" endcap="flat"/>
                   </v:oval>
-                  <v:oval id="shape_0" fillcolor="#00a8d5" stroked="f" style="position:absolute;left:7897;top:656;width:20;height:18">
+                  <v:oval id="shape_0" fillcolor="#00a8d5" stroked="f" style="position:absolute;left:7899;top:660;width:18;height:16">
                     <w10:wrap type="none"/>
                     <v:fill o:detectmouseclick="t" type="solid" color2="#ff572a"/>
                     <v:stroke color="#3465a4" joinstyle="round" endcap="flat"/>
                   </v:oval>
-                  <v:oval id="shape_0" fillcolor="#00a8d5" stroked="f" style="position:absolute;left:7897;top:606;width:20;height:18">
+                  <v:oval id="shape_0" fillcolor="#00a8d5" stroked="f" style="position:absolute;left:7899;top:610;width:18;height:16">
                     <w10:wrap type="none"/>
                     <v:fill o:detectmouseclick="t" type="solid" color2="#ff572a"/>
                     <v:stroke color="#3465a4" joinstyle="round" endcap="flat"/>
@@ -8604,8 +8604,17 @@
         </w:rPr>
         <w:tab/>
         <w:tab/>
-        <w:t>{% for instructor in instructors %}{{ instructor.name }} {% endfor %}</w:t>
       </w:r>
+      <w:bookmarkStart w:id="1" w:name="__DdeLink__1155_792433241"/>
+      <w:r>
+        <w:rPr>
+          <w:rFonts w:eastAsia="Times New Roman" w:cs="Open Sans" w:ascii="Open Sans" w:hAnsi="Open Sans"/>
+          <w:sz w:val="20"/>
+          <w:szCs w:val="20"/>
+        </w:rPr>
+        <w:t>{% for instructor in instructors %}{{ instructor.name }}{{ "," if not loop.last }} {% endfor %}</w:t>
+      </w:r>
+      <w:bookmarkEnd w:id="1"/>
     </w:p>
     <w:p>
       <w:pPr>
@@ -8624,7 +8633,26 @@
         <w:tab/>
         <w:tab/>
         <w:tab/>
-        <w:t>{% for instructor in instructors %}{{ instructor.email }} {% endfor %}</w:t>
+        <w:t>{% for instructor in instructors %}{{ instructor.email }}</w:t>
+      </w:r>
+      <w:r>
+        <w:rPr>
+          <w:rFonts w:eastAsia="Times New Roman" w:cs="Open Sans" w:ascii="Open Sans" w:hAnsi="Open Sans"/>
+          <w:b w:val="false"/>
+          <w:bCs w:val="false"/>
+          <w:sz w:val="20"/>
+          <w:szCs w:val="20"/>
+        </w:rPr>
+        <w:t>{{ ", " if not loop.last }}</w:t>
+      </w:r>
+      <w:r>
+        <w:rPr>
+          <w:rFonts w:eastAsia="Times New Roman" w:cs="Open Sans" w:ascii="Open Sans" w:hAnsi="Open Sans"/>
+          <w:bCs/>
+          <w:sz w:val="20"/>
+          <w:szCs w:val="20"/>
+        </w:rPr>
+        <w:t>{% endfor %}</w:t>
       </w:r>
     </w:p>
     <w:p>
@@ -8644,7 +8672,26 @@
         <w:tab/>
         <w:tab/>
         <w:tab/>
-        <w:t>{% for instructor in instructors %}{{ instructor.office }} {% endfor %} by appointment</w:t>
+        <w:t>{% for instructor in instructors %}{{ instructor.office }}</w:t>
+      </w:r>
+      <w:r>
+        <w:rPr>
+          <w:rFonts w:eastAsia="Times New Roman" w:cs="Open Sans" w:ascii="Open Sans" w:hAnsi="Open Sans"/>
+          <w:b w:val="false"/>
+          <w:bCs w:val="false"/>
+          <w:sz w:val="20"/>
+          <w:szCs w:val="20"/>
+        </w:rPr>
+        <w:t>{{ ", " if not loop.last }}</w:t>
+      </w:r>
+      <w:r>
+        <w:rPr>
+          <w:rFonts w:eastAsia="Times New Roman" w:cs="Open Sans" w:ascii="Open Sans" w:hAnsi="Open Sans"/>
+          <w:bCs/>
+          <w:sz w:val="20"/>
+          <w:szCs w:val="20"/>
+        </w:rPr>
+        <w:t>{% endfor %} by appointment</w:t>
       </w:r>
     </w:p>
     <w:p>
@@ -8756,7 +8803,25 @@
         </w:rPr>
         <w:tab/>
         <w:tab/>
-        <w:t>{% for l in level %}{{ l }} {% endfor %}</w:t>
+        <w:t>{% for l in level %}{{ l }}</w:t>
+      </w:r>
+      <w:r>
+        <w:rPr>
+          <w:rFonts w:eastAsia="Times New Roman" w:cs="Open Sans" w:ascii="Open Sans" w:hAnsi="Open Sans"/>
+          <w:b w:val="false"/>
+          <w:bCs w:val="false"/>
+          <w:sz w:val="20"/>
+          <w:szCs w:val="20"/>
+        </w:rPr>
+        <w:t>{{ ", " if not loop.last }}</w:t>
+      </w:r>
+      <w:r>
+        <w:rPr>
+          <w:rFonts w:eastAsia="Times New Roman" w:cs="Open Sans" w:ascii="Open Sans" w:hAnsi="Open Sans"/>
+          <w:sz w:val="20"/>
+          <w:szCs w:val="20"/>
+        </w:rPr>
+        <w:t>{% endfor %}</w:t>
       </w:r>
     </w:p>
     <w:p>
@@ -8784,7 +8849,7 @@
           <w:sz w:val="20"/>
           <w:szCs w:val="20"/>
         </w:rPr>
-        <w:t>{% for pre in prerequisites %}{{ pre }}, {% endfor %}</w:t>
+        <w:t>{% for pre in prerequisites %}{{ pre }}{{ ", " if not loop.last }}{% endfor %}</w:t>
       </w:r>
     </w:p>
     <w:p>
@@ -8804,7 +8869,7 @@
         <w:tab/>
       </w:r>
       <w:hyperlink r:id="rId2">
-        <w:bookmarkStart w:id="1" w:name="_Hlk13554244"/>
+        <w:bookmarkStart w:id="2" w:name="_Hlk13554244"/>
         <w:r>
           <w:rPr>
             <w:rStyle w:val="ListLabel64"/>
@@ -8816,7 +8881,7 @@
           <w:tab/>
         </w:r>
       </w:hyperlink>
-      <w:bookmarkEnd w:id="1"/>
+      <w:bookmarkEnd w:id="2"/>
     </w:p>
     <w:p>
       <w:pPr>
@@ -8988,7 +9053,7 @@
           <w:numId w:val="0"/>
         </w:numPr>
         <w:spacing w:lineRule="auto" w:line="240" w:before="0" w:after="240"/>
-        <w:ind w:left="720" w:hanging="0"/>
+        <w:ind w:hanging="0"/>
         <w:contextualSpacing/>
         <w:outlineLvl w:val="3"/>
         <w:rPr/>
@@ -9026,7 +9091,6 @@
           <w:sz w:val="20"/>
           <w:szCs w:val="20"/>
         </w:rPr>
-        <w:tab/>
         <w:t>{% endfor %}</w:t>
       </w:r>
     </w:p>
@@ -9173,11 +9237,7 @@
             <w:pPr>
               <w:pStyle w:val="Normal"/>
               <w:spacing w:lineRule="auto" w:line="240" w:before="0" w:after="0"/>
-              <w:rPr>
-                <w:rFonts w:ascii="Open Sans" w:hAnsi="Open Sans" w:cs="Open Sans"/>
-                <w:sz w:val="20"/>
-                <w:szCs w:val="20"/>
-              </w:rPr>
+              <w:rPr/>
             </w:pPr>
             <w:r>
               <w:rPr>
@@ -9185,7 +9245,7 @@
                 <w:sz w:val="20"/>
                 <w:szCs w:val="20"/>
               </w:rPr>
-              <w:t>Critical Thinking</w:t>
+              <w:t>{%tr for area in learning_areas %}</w:t>
             </w:r>
           </w:p>
         </w:tc>
@@ -9217,7 +9277,64 @@
                 <w:sz w:val="20"/>
                 <w:szCs w:val="20"/>
               </w:rPr>
-              <w:t>{% for outcome in learning_areas.critical_thinking %}{{ outcome }}</w:t>
+            </w:r>
+          </w:p>
+        </w:tc>
+      </w:tr>
+      <w:tr>
+        <w:trPr/>
+        <w:tc>
+          <w:tcPr>
+            <w:tcW w:w="2268" w:type="dxa"/>
+            <w:tcBorders>
+              <w:top w:val="single" w:sz="4" w:space="0" w:color="000000"/>
+              <w:left w:val="single" w:sz="4" w:space="0" w:color="000000"/>
+              <w:bottom w:val="single" w:sz="4" w:space="0" w:color="000000"/>
+              <w:right w:val="single" w:sz="4" w:space="0" w:color="000000"/>
+            </w:tcBorders>
+            <w:shd w:fill="auto" w:val="clear"/>
+          </w:tcPr>
+          <w:p>
+            <w:pPr>
+              <w:pStyle w:val="Normal"/>
+              <w:spacing w:lineRule="auto" w:line="240" w:before="0" w:after="0"/>
+              <w:rPr/>
+            </w:pPr>
+            <w:r>
+              <w:rPr>
+                <w:rFonts w:cs="Open Sans" w:ascii="Open Sans" w:hAnsi="Open Sans"/>
+                <w:sz w:val="20"/>
+                <w:szCs w:val="20"/>
+              </w:rPr>
+              <w:t>{{ area.type }}</w:t>
+            </w:r>
+          </w:p>
+        </w:tc>
+        <w:tc>
+          <w:tcPr>
+            <w:tcW w:w="7091" w:type="dxa"/>
+            <w:tcBorders>
+              <w:top w:val="single" w:sz="4" w:space="0" w:color="000000"/>
+              <w:left w:val="single" w:sz="4" w:space="0" w:color="000000"/>
+              <w:bottom w:val="single" w:sz="4" w:space="0" w:color="000000"/>
+              <w:right w:val="single" w:sz="4" w:space="0" w:color="000000"/>
+            </w:tcBorders>
+            <w:shd w:fill="auto" w:val="clear"/>
+          </w:tcPr>
+          <w:p>
+            <w:pPr>
+              <w:pStyle w:val="Normal"/>
+              <w:suppressAutoHyphens w:val="true"/>
+              <w:spacing w:lineRule="auto" w:line="240" w:before="0" w:after="0"/>
+              <w:rPr/>
+            </w:pPr>
+            <w:r>
+              <w:rPr>
+                <w:rFonts w:cs="Open Sans" w:ascii="Open Sans" w:hAnsi="Open Sans"/>
+                <w:sz w:val="20"/>
+                <w:szCs w:val="20"/>
+              </w:rPr>
+              <w:t>{% for outcome in area.outcomes %}{{ outcome }}</w:t>
             </w:r>
           </w:p>
           <w:p>
@@ -9259,11 +9376,7 @@
             <w:pPr>
               <w:pStyle w:val="Normal"/>
               <w:spacing w:lineRule="auto" w:line="240" w:before="0" w:after="0"/>
-              <w:rPr>
-                <w:rFonts w:ascii="Open Sans" w:hAnsi="Open Sans" w:cs="Open Sans"/>
-                <w:sz w:val="20"/>
-                <w:szCs w:val="20"/>
-              </w:rPr>
+              <w:rPr/>
             </w:pPr>
             <w:r>
               <w:rPr>
@@ -9271,7 +9384,7 @@
                 <w:sz w:val="20"/>
                 <w:szCs w:val="20"/>
               </w:rPr>
-              <w:t>Quantitative Reasoning</w:t>
+              <w:t>{%tr endfor %}</w:t>
             </w:r>
           </w:p>
         </w:tc>
@@ -9303,7 +9416,6 @@
                 <w:sz w:val="20"/>
                 <w:szCs w:val="20"/>
               </w:rPr>
-              <w:t>{% for outcome in learning_areas.quantitative_reasoning %}{{ outcome }}</w:t>
             </w:r>
           </w:p>
           <w:p>
@@ -9323,441 +9435,6 @@
                 <w:sz w:val="20"/>
                 <w:szCs w:val="20"/>
               </w:rPr>
-              <w:t>{% endfor %}</w:t>
-            </w:r>
-          </w:p>
-        </w:tc>
-      </w:tr>
-      <w:tr>
-        <w:trPr/>
-        <w:tc>
-          <w:tcPr>
-            <w:tcW w:w="2268" w:type="dxa"/>
-            <w:tcBorders>
-              <w:top w:val="single" w:sz="4" w:space="0" w:color="000000"/>
-              <w:left w:val="single" w:sz="4" w:space="0" w:color="000000"/>
-              <w:bottom w:val="single" w:sz="4" w:space="0" w:color="000000"/>
-              <w:right w:val="single" w:sz="4" w:space="0" w:color="000000"/>
-            </w:tcBorders>
-            <w:shd w:fill="auto" w:val="clear"/>
-          </w:tcPr>
-          <w:p>
-            <w:pPr>
-              <w:pStyle w:val="Normal"/>
-              <w:spacing w:lineRule="auto" w:line="240" w:before="0" w:after="0"/>
-              <w:rPr>
-                <w:rFonts w:ascii="Open Sans" w:hAnsi="Open Sans" w:cs="Open Sans"/>
-                <w:sz w:val="20"/>
-                <w:szCs w:val="20"/>
-              </w:rPr>
-            </w:pPr>
-            <w:r>
-              <w:rPr>
-                <w:rFonts w:cs="Open Sans" w:ascii="Open Sans" w:hAnsi="Open Sans"/>
-                <w:sz w:val="20"/>
-                <w:szCs w:val="20"/>
-              </w:rPr>
-              <w:t>Technology Skills</w:t>
-            </w:r>
-          </w:p>
-        </w:tc>
-        <w:tc>
-          <w:tcPr>
-            <w:tcW w:w="7091" w:type="dxa"/>
-            <w:tcBorders>
-              <w:top w:val="single" w:sz="4" w:space="0" w:color="000000"/>
-              <w:left w:val="single" w:sz="4" w:space="0" w:color="000000"/>
-              <w:bottom w:val="single" w:sz="4" w:space="0" w:color="000000"/>
-              <w:right w:val="single" w:sz="4" w:space="0" w:color="000000"/>
-            </w:tcBorders>
-            <w:shd w:fill="auto" w:val="clear"/>
-          </w:tcPr>
-          <w:p>
-            <w:pPr>
-              <w:pStyle w:val="Normal"/>
-              <w:suppressAutoHyphens w:val="true"/>
-              <w:spacing w:lineRule="auto" w:line="240" w:before="0" w:after="0"/>
-              <w:rPr>
-                <w:rFonts w:ascii="Open Sans" w:hAnsi="Open Sans" w:cs="Open Sans"/>
-                <w:sz w:val="20"/>
-                <w:szCs w:val="20"/>
-              </w:rPr>
-            </w:pPr>
-            <w:r>
-              <w:rPr>
-                <w:rFonts w:cs="Open Sans" w:ascii="Open Sans" w:hAnsi="Open Sans"/>
-                <w:sz w:val="20"/>
-                <w:szCs w:val="20"/>
-              </w:rPr>
-              <w:t>{% for outcome in learning_areas.technology_skills %}{{ outcome }}</w:t>
-            </w:r>
-          </w:p>
-          <w:p>
-            <w:pPr>
-              <w:pStyle w:val="Normal"/>
-              <w:suppressAutoHyphens w:val="true"/>
-              <w:spacing w:lineRule="auto" w:line="240" w:before="0" w:after="0"/>
-              <w:rPr>
-                <w:rFonts w:ascii="Open Sans" w:hAnsi="Open Sans" w:cs="Open Sans"/>
-                <w:sz w:val="20"/>
-                <w:szCs w:val="20"/>
-              </w:rPr>
-            </w:pPr>
-            <w:r>
-              <w:rPr>
-                <w:rFonts w:cs="Open Sans" w:ascii="Open Sans" w:hAnsi="Open Sans"/>
-                <w:sz w:val="20"/>
-                <w:szCs w:val="20"/>
-              </w:rPr>
-              <w:t>{% endfor %}</w:t>
-            </w:r>
-          </w:p>
-        </w:tc>
-      </w:tr>
-      <w:tr>
-        <w:trPr>
-          <w:trHeight w:val="432" w:hRule="atLeast"/>
-        </w:trPr>
-        <w:tc>
-          <w:tcPr>
-            <w:tcW w:w="2268" w:type="dxa"/>
-            <w:tcBorders>
-              <w:top w:val="single" w:sz="4" w:space="0" w:color="000000"/>
-              <w:left w:val="single" w:sz="4" w:space="0" w:color="000000"/>
-              <w:bottom w:val="single" w:sz="4" w:space="0" w:color="000000"/>
-              <w:right w:val="single" w:sz="4" w:space="0" w:color="000000"/>
-            </w:tcBorders>
-            <w:shd w:fill="auto" w:val="clear"/>
-          </w:tcPr>
-          <w:p>
-            <w:pPr>
-              <w:pStyle w:val="Heading3"/>
-              <w:spacing w:lineRule="auto" w:line="240" w:before="0" w:after="0"/>
-              <w:rPr>
-                <w:rFonts w:ascii="Open Sans" w:hAnsi="Open Sans" w:cs="Open Sans"/>
-                <w:color w:val="auto"/>
-                <w:sz w:val="20"/>
-                <w:szCs w:val="20"/>
-              </w:rPr>
-            </w:pPr>
-            <w:r>
-              <w:rPr>
-                <w:rFonts w:cs="Open Sans" w:ascii="Open Sans" w:hAnsi="Open Sans"/>
-                <w:color w:val="auto"/>
-                <w:sz w:val="20"/>
-                <w:szCs w:val="20"/>
-              </w:rPr>
-              <w:t>Interpersonal Communication Skills</w:t>
-            </w:r>
-          </w:p>
-        </w:tc>
-        <w:tc>
-          <w:tcPr>
-            <w:tcW w:w="7091" w:type="dxa"/>
-            <w:tcBorders>
-              <w:top w:val="single" w:sz="4" w:space="0" w:color="000000"/>
-              <w:left w:val="single" w:sz="4" w:space="0" w:color="000000"/>
-              <w:bottom w:val="single" w:sz="4" w:space="0" w:color="000000"/>
-              <w:right w:val="single" w:sz="4" w:space="0" w:color="000000"/>
-            </w:tcBorders>
-            <w:shd w:fill="auto" w:val="clear"/>
-          </w:tcPr>
-          <w:p>
-            <w:pPr>
-              <w:pStyle w:val="Normal"/>
-              <w:suppressAutoHyphens w:val="true"/>
-              <w:spacing w:lineRule="auto" w:line="240" w:before="0" w:after="0"/>
-              <w:rPr>
-                <w:rFonts w:ascii="Open Sans" w:hAnsi="Open Sans" w:cs="Open Sans"/>
-                <w:sz w:val="20"/>
-                <w:szCs w:val="20"/>
-              </w:rPr>
-            </w:pPr>
-            <w:r>
-              <w:rPr>
-                <w:rFonts w:cs="Open Sans" w:ascii="Open Sans" w:hAnsi="Open Sans"/>
-                <w:sz w:val="20"/>
-                <w:szCs w:val="20"/>
-              </w:rPr>
-              <w:t>{% for outcome in learning_areas.interpersonal_communication_skills %}{{ outcome }}</w:t>
-            </w:r>
-          </w:p>
-          <w:p>
-            <w:pPr>
-              <w:pStyle w:val="Normal"/>
-              <w:suppressAutoHyphens w:val="true"/>
-              <w:spacing w:lineRule="auto" w:line="240" w:before="0" w:after="0"/>
-              <w:rPr>
-                <w:rFonts w:ascii="Open Sans" w:hAnsi="Open Sans" w:cs="Open Sans"/>
-                <w:sz w:val="20"/>
-                <w:szCs w:val="20"/>
-              </w:rPr>
-            </w:pPr>
-            <w:r>
-              <w:rPr>
-                <w:rFonts w:cs="Open Sans" w:ascii="Open Sans" w:hAnsi="Open Sans"/>
-                <w:sz w:val="20"/>
-                <w:szCs w:val="20"/>
-              </w:rPr>
-              <w:t>{% endfor %}</w:t>
-            </w:r>
-          </w:p>
-        </w:tc>
-      </w:tr>
-      <w:tr>
-        <w:trPr/>
-        <w:tc>
-          <w:tcPr>
-            <w:tcW w:w="2268" w:type="dxa"/>
-            <w:tcBorders>
-              <w:top w:val="single" w:sz="4" w:space="0" w:color="000000"/>
-              <w:left w:val="single" w:sz="4" w:space="0" w:color="000000"/>
-              <w:bottom w:val="single" w:sz="4" w:space="0" w:color="000000"/>
-              <w:right w:val="single" w:sz="4" w:space="0" w:color="000000"/>
-            </w:tcBorders>
-            <w:shd w:fill="auto" w:val="clear"/>
-          </w:tcPr>
-          <w:p>
-            <w:pPr>
-              <w:pStyle w:val="Normal"/>
-              <w:spacing w:lineRule="auto" w:line="240" w:before="0" w:after="0"/>
-              <w:rPr>
-                <w:rFonts w:ascii="Open Sans" w:hAnsi="Open Sans" w:cs="Open Sans"/>
-                <w:sz w:val="20"/>
-                <w:szCs w:val="20"/>
-              </w:rPr>
-            </w:pPr>
-            <w:r>
-              <w:rPr>
-                <w:rFonts w:cs="Open Sans" w:ascii="Open Sans" w:hAnsi="Open Sans"/>
-                <w:sz w:val="20"/>
-                <w:szCs w:val="20"/>
-              </w:rPr>
-              <w:t>Management Knowledge and Skills</w:t>
-            </w:r>
-          </w:p>
-        </w:tc>
-        <w:tc>
-          <w:tcPr>
-            <w:tcW w:w="7091" w:type="dxa"/>
-            <w:tcBorders>
-              <w:top w:val="single" w:sz="4" w:space="0" w:color="000000"/>
-              <w:left w:val="single" w:sz="4" w:space="0" w:color="000000"/>
-              <w:bottom w:val="single" w:sz="4" w:space="0" w:color="000000"/>
-              <w:right w:val="single" w:sz="4" w:space="0" w:color="000000"/>
-            </w:tcBorders>
-            <w:shd w:fill="auto" w:val="clear"/>
-          </w:tcPr>
-          <w:p>
-            <w:pPr>
-              <w:pStyle w:val="Normal"/>
-              <w:suppressAutoHyphens w:val="true"/>
-              <w:spacing w:lineRule="auto" w:line="240" w:before="0" w:after="0"/>
-              <w:rPr>
-                <w:rFonts w:ascii="Open Sans" w:hAnsi="Open Sans" w:cs="Open Sans"/>
-                <w:sz w:val="20"/>
-                <w:szCs w:val="20"/>
-              </w:rPr>
-            </w:pPr>
-            <w:r>
-              <w:rPr>
-                <w:rFonts w:cs="Open Sans" w:ascii="Open Sans" w:hAnsi="Open Sans"/>
-                <w:sz w:val="20"/>
-                <w:szCs w:val="20"/>
-              </w:rPr>
-              <w:t>{% for outcome in learning_areas.management_knowledge_and_skills %}{{ outcome }}</w:t>
-            </w:r>
-          </w:p>
-          <w:p>
-            <w:pPr>
-              <w:pStyle w:val="Normal"/>
-              <w:suppressAutoHyphens w:val="true"/>
-              <w:spacing w:lineRule="auto" w:line="240" w:before="0" w:after="0"/>
-              <w:rPr>
-                <w:rFonts w:ascii="Open Sans" w:hAnsi="Open Sans" w:cs="Open Sans"/>
-                <w:sz w:val="20"/>
-                <w:szCs w:val="20"/>
-              </w:rPr>
-            </w:pPr>
-            <w:r>
-              <w:rPr>
-                <w:rFonts w:cs="Open Sans" w:ascii="Open Sans" w:hAnsi="Open Sans"/>
-                <w:sz w:val="20"/>
-                <w:szCs w:val="20"/>
-              </w:rPr>
-              <w:t>{% endfor %}</w:t>
-            </w:r>
-          </w:p>
-        </w:tc>
-      </w:tr>
-      <w:tr>
-        <w:trPr/>
-        <w:tc>
-          <w:tcPr>
-            <w:tcW w:w="2268" w:type="dxa"/>
-            <w:tcBorders>
-              <w:top w:val="single" w:sz="4" w:space="0" w:color="000000"/>
-              <w:left w:val="single" w:sz="4" w:space="0" w:color="000000"/>
-              <w:bottom w:val="single" w:sz="4" w:space="0" w:color="000000"/>
-              <w:right w:val="single" w:sz="4" w:space="0" w:color="000000"/>
-            </w:tcBorders>
-            <w:shd w:fill="auto" w:val="clear"/>
-          </w:tcPr>
-          <w:p>
-            <w:pPr>
-              <w:pStyle w:val="Normal"/>
-              <w:spacing w:lineRule="auto" w:line="240" w:before="0" w:after="0"/>
-              <w:rPr>
-                <w:rFonts w:ascii="Open Sans" w:hAnsi="Open Sans" w:cs="Open Sans"/>
-                <w:sz w:val="20"/>
-                <w:szCs w:val="20"/>
-              </w:rPr>
-            </w:pPr>
-            <w:r>
-              <w:rPr>
-                <w:rFonts w:cs="Open Sans" w:ascii="Open Sans" w:hAnsi="Open Sans"/>
-                <w:sz w:val="20"/>
-                <w:szCs w:val="20"/>
-              </w:rPr>
-              <w:t>Cultural Sensitivity and Diversity</w:t>
-            </w:r>
-          </w:p>
-        </w:tc>
-        <w:tc>
-          <w:tcPr>
-            <w:tcW w:w="7091" w:type="dxa"/>
-            <w:tcBorders>
-              <w:top w:val="single" w:sz="4" w:space="0" w:color="000000"/>
-              <w:left w:val="single" w:sz="4" w:space="0" w:color="000000"/>
-              <w:bottom w:val="single" w:sz="4" w:space="0" w:color="000000"/>
-              <w:right w:val="single" w:sz="4" w:space="0" w:color="000000"/>
-            </w:tcBorders>
-            <w:shd w:fill="auto" w:val="clear"/>
-          </w:tcPr>
-          <w:p>
-            <w:pPr>
-              <w:pStyle w:val="Normal"/>
-              <w:suppressAutoHyphens w:val="true"/>
-              <w:spacing w:lineRule="auto" w:line="240" w:before="0" w:after="0"/>
-              <w:rPr>
-                <w:rFonts w:ascii="Open Sans" w:hAnsi="Open Sans" w:cs="Open Sans"/>
-                <w:sz w:val="20"/>
-                <w:szCs w:val="20"/>
-              </w:rPr>
-            </w:pPr>
-            <w:r>
-              <w:rPr>
-                <w:rFonts w:cs="Open Sans" w:ascii="Open Sans" w:hAnsi="Open Sans"/>
-                <w:sz w:val="20"/>
-                <w:szCs w:val="20"/>
-              </w:rPr>
-              <w:t>{% for outcome in learning_areas.cultural_sensitivity_and_diversity %}{{ outcome }}</w:t>
-            </w:r>
-          </w:p>
-          <w:p>
-            <w:pPr>
-              <w:pStyle w:val="Normal"/>
-              <w:suppressAutoHyphens w:val="true"/>
-              <w:spacing w:lineRule="auto" w:line="240" w:before="0" w:after="0"/>
-              <w:rPr>
-                <w:rFonts w:ascii="Open Sans" w:hAnsi="Open Sans" w:cs="Open Sans"/>
-                <w:sz w:val="20"/>
-                <w:szCs w:val="20"/>
-              </w:rPr>
-            </w:pPr>
-            <w:r>
-              <w:rPr>
-                <w:rFonts w:cs="Open Sans" w:ascii="Open Sans" w:hAnsi="Open Sans"/>
-                <w:sz w:val="20"/>
-                <w:szCs w:val="20"/>
-              </w:rPr>
-              <w:t>{% endfor %}</w:t>
-            </w:r>
-          </w:p>
-        </w:tc>
-      </w:tr>
-      <w:tr>
-        <w:trPr/>
-        <w:tc>
-          <w:tcPr>
-            <w:tcW w:w="2268" w:type="dxa"/>
-            <w:tcBorders>
-              <w:top w:val="single" w:sz="4" w:space="0" w:color="000000"/>
-              <w:left w:val="single" w:sz="4" w:space="0" w:color="000000"/>
-              <w:bottom w:val="single" w:sz="4" w:space="0" w:color="000000"/>
-              <w:right w:val="single" w:sz="4" w:space="0" w:color="000000"/>
-            </w:tcBorders>
-            <w:shd w:fill="auto" w:val="clear"/>
-          </w:tcPr>
-          <w:p>
-            <w:pPr>
-              <w:pStyle w:val="Normal"/>
-              <w:spacing w:lineRule="auto" w:line="240" w:before="0" w:after="0"/>
-              <w:rPr>
-                <w:rFonts w:ascii="Open Sans" w:hAnsi="Open Sans" w:cs="Open Sans"/>
-                <w:sz w:val="20"/>
-                <w:szCs w:val="20"/>
-              </w:rPr>
-            </w:pPr>
-            <w:r>
-              <w:rPr>
-                <w:rFonts w:cs="Open Sans" w:ascii="Open Sans" w:hAnsi="Open Sans"/>
-                <w:sz w:val="20"/>
-                <w:szCs w:val="20"/>
-              </w:rPr>
-              <w:t>Ethics and Social Responsibility</w:t>
-            </w:r>
-          </w:p>
-        </w:tc>
-        <w:tc>
-          <w:tcPr>
-            <w:tcW w:w="7091" w:type="dxa"/>
-            <w:tcBorders>
-              <w:top w:val="single" w:sz="4" w:space="0" w:color="000000"/>
-              <w:left w:val="single" w:sz="4" w:space="0" w:color="000000"/>
-              <w:bottom w:val="single" w:sz="4" w:space="0" w:color="000000"/>
-              <w:right w:val="single" w:sz="4" w:space="0" w:color="000000"/>
-            </w:tcBorders>
-            <w:shd w:fill="auto" w:val="clear"/>
-          </w:tcPr>
-          <w:p>
-            <w:pPr>
-              <w:pStyle w:val="Normal"/>
-              <w:suppressAutoHyphens w:val="true"/>
-              <w:spacing w:lineRule="auto" w:line="240" w:before="0" w:after="0"/>
-              <w:rPr>
-                <w:rFonts w:ascii="Open Sans" w:hAnsi="Open Sans" w:cs="Open Sans"/>
-                <w:sz w:val="20"/>
-                <w:szCs w:val="20"/>
-              </w:rPr>
-            </w:pPr>
-            <w:r>
-              <w:rPr>
-                <w:rFonts w:cs="Open Sans" w:ascii="Open Sans" w:hAnsi="Open Sans"/>
-                <w:sz w:val="20"/>
-                <w:szCs w:val="20"/>
-              </w:rPr>
-              <w:t>{% for outcome in learning_areas.ethics_and_social_responsibility %}{{ outcome }}</w:t>
-            </w:r>
-          </w:p>
-          <w:p>
-            <w:pPr>
-              <w:pStyle w:val="Normal"/>
-              <w:suppressAutoHyphens w:val="true"/>
-              <w:spacing w:lineRule="auto" w:line="240" w:before="0" w:after="0"/>
-              <w:rPr>
-                <w:rFonts w:ascii="Open Sans" w:hAnsi="Open Sans" w:cs="Open Sans"/>
-                <w:sz w:val="20"/>
-                <w:szCs w:val="20"/>
-              </w:rPr>
-            </w:pPr>
-            <w:r>
-              <w:rPr>
-                <w:rFonts w:cs="Open Sans" w:ascii="Open Sans" w:hAnsi="Open Sans"/>
-                <w:sz w:val="20"/>
-                <w:szCs w:val="20"/>
-              </w:rPr>
-              <w:t>{% endfor %}</w:t>
             </w:r>
           </w:p>
         </w:tc>
@@ -10797,14 +10474,66 @@
     <w:p>
       <w:pPr>
         <w:pStyle w:val="Normal"/>
-        <w:spacing w:before="0" w:after="160"/>
+        <w:spacing w:lineRule="auto" w:line="240" w:before="0" w:after="0"/>
         <w:rPr/>
       </w:pPr>
       <w:r>
         <w:rPr>
+          <w:rFonts w:eastAsia="Times New Roman" w:cs="Open Sans" w:ascii="Open Sans" w:hAnsi="Open Sans"/>
+          <w:sz w:val="20"/>
+          <w:szCs w:val="20"/>
           <w:lang w:val="en-US" w:eastAsia="en-US" w:bidi="ar-SA"/>
         </w:rPr>
-        <w:t>{{ instructors[0].bio }}</w:t>
+        <w:t>{% for instructor in instructors %}{{ instructor.</w:t>
+      </w:r>
+      <w:r>
+        <w:rPr>
+          <w:rFonts w:eastAsia="Times New Roman" w:cs="Open Sans" w:ascii="Open Sans" w:hAnsi="Open Sans"/>
+          <w:sz w:val="20"/>
+          <w:szCs w:val="20"/>
+          <w:lang w:val="en-US" w:eastAsia="en-US" w:bidi="ar-SA"/>
+        </w:rPr>
+        <w:t>bio</w:t>
+      </w:r>
+      <w:r>
+        <w:rPr>
+          <w:rFonts w:eastAsia="Times New Roman" w:cs="Open Sans" w:ascii="Open Sans" w:hAnsi="Open Sans"/>
+          <w:sz w:val="20"/>
+          <w:szCs w:val="20"/>
+          <w:lang w:val="en-US" w:eastAsia="en-US" w:bidi="ar-SA"/>
+        </w:rPr>
+        <w:t xml:space="preserve"> }}</w:t>
+      </w:r>
+    </w:p>
+    <w:p>
+      <w:pPr>
+        <w:pStyle w:val="Normal"/>
+        <w:spacing w:lineRule="auto" w:line="240" w:before="0" w:after="0"/>
+        <w:rPr>
+          <w:rFonts w:ascii="Open Sans" w:hAnsi="Open Sans" w:eastAsia="Times New Roman" w:cs="Open Sans"/>
+          <w:sz w:val="20"/>
+          <w:szCs w:val="20"/>
+          <w:lang w:val="en-US" w:eastAsia="en-US" w:bidi="ar-SA"/>
+        </w:rPr>
+      </w:pPr>
+      <w:r>
+        <w:rPr/>
+      </w:r>
+    </w:p>
+    <w:p>
+      <w:pPr>
+        <w:pStyle w:val="Normal"/>
+        <w:spacing w:lineRule="auto" w:line="240" w:before="0" w:after="0"/>
+        <w:rPr/>
+      </w:pPr>
+      <w:r>
+        <w:rPr>
+          <w:rFonts w:eastAsia="Times New Roman" w:cs="Open Sans" w:ascii="Open Sans" w:hAnsi="Open Sans"/>
+          <w:sz w:val="20"/>
+          <w:szCs w:val="20"/>
+          <w:lang w:val="en-US" w:eastAsia="en-US" w:bidi="ar-SA"/>
+        </w:rPr>
+        <w:t>{% endfor %}</w:t>
       </w:r>
     </w:p>
     <w:sectPr>
@@ -10830,7 +10559,7 @@
         <w:docPartGallery w:val="Page Numbers (Bottom of Page)"/>
         <w:docPartUnique w:val="true"/>
       </w:docPartObj>
-      <w:id w:val="192561564"/>
+      <w:id w:val="891436828"/>
     </w:sdtPr>
     <w:sdtContent>
       <w:p>
@@ -10898,7 +10627,7 @@
         </w:r>
         <w:r>
           <w:rPr/>
-          <w:t>2</w:t>
+          <w:t>1</w:t>
         </w:r>
         <w:r>
           <w:rPr/>
@@ -12209,6 +11938,33 @@
       <w:szCs w:val="20"/>
     </w:rPr>
   </w:style>
+  <w:style w:type="character" w:styleId="ListLabel77">
+    <w:name w:val="ListLabel 77"/>
+    <w:qFormat/>
+    <w:rPr>
+      <w:rFonts w:ascii="Open Sans" w:hAnsi="Open Sans" w:eastAsia="Times New Roman" w:cs="Open Sans"/>
+      <w:b/>
+      <w:sz w:val="20"/>
+      <w:szCs w:val="20"/>
+    </w:rPr>
+  </w:style>
+  <w:style w:type="character" w:styleId="ListLabel78">
+    <w:name w:val="ListLabel 78"/>
+    <w:qFormat/>
+    <w:rPr>
+      <w:rFonts w:ascii="Open Sans" w:hAnsi="Open Sans" w:eastAsia="Times New Roman" w:cs="Open Sans"/>
+      <w:b/>
+      <w:sz w:val="20"/>
+      <w:szCs w:val="20"/>
+    </w:rPr>
+  </w:style>
+  <w:style w:type="character" w:styleId="SourceText">
+    <w:name w:val="Source Text"/>
+    <w:qFormat/>
+    <w:rPr>
+      <w:rFonts w:ascii="Liberation Mono" w:hAnsi="Liberation Mono" w:eastAsia="Liberation Mono" w:cs="Liberation Mono"/>
+    </w:rPr>
+  </w:style>
   <w:style w:type="paragraph" w:styleId="Heading">
     <w:name w:val="Heading"/>
     <w:basedOn w:val="Normal"/>
@@ -12395,6 +12151,19 @@
       <w:sz w:val="20"/>
       <w:szCs w:val="20"/>
       <w:lang w:val="en-GB"/>
+    </w:rPr>
+  </w:style>
+  <w:style w:type="paragraph" w:styleId="PreformattedText">
+    <w:name w:val="Preformatted Text"/>
+    <w:basedOn w:val="Normal"/>
+    <w:qFormat/>
+    <w:pPr>
+      <w:spacing w:before="0" w:after="0"/>
+    </w:pPr>
+    <w:rPr>
+      <w:rFonts w:ascii="Liberation Mono" w:hAnsi="Liberation Mono" w:eastAsia="Liberation Mono" w:cs="Liberation Mono"/>
+      <w:sz w:val="20"/>
+      <w:szCs w:val="20"/>
     </w:rPr>
   </w:style>
   <w:style w:type="numbering" w:styleId="NoList" w:default="1">

</xml_diff>